<commit_message>
Revert "Revert "updated CV""
This reverts commit 61f2378643189086ba00523d521cfe41c6d8d782.
</commit_message>
<xml_diff>
--- a/static/docs/CV_Carlo_Bloks.docx
+++ b/static/docs/CV_Carlo_Bloks.docx
@@ -64,67 +64,6 @@
         </mc:AlternateContent>
       </w:r>
       <w:r>
-        <w:drawing xmlns:a="http://schemas.openxmlformats.org/drawingml/2006/main">
-          <wp:anchor distT="152400" distB="152400" distL="152400" distR="152400" simplePos="0" relativeHeight="251663360" behindDoc="0" locked="0" layoutInCell="1" allowOverlap="1">
-            <wp:simplePos x="0" y="0"/>
-            <wp:positionH relativeFrom="margin">
-              <wp:posOffset>-6277</wp:posOffset>
-            </wp:positionH>
-            <wp:positionV relativeFrom="line">
-              <wp:posOffset>230103</wp:posOffset>
-            </wp:positionV>
-            <wp:extent cx="2032986" cy="2519507"/>
-            <wp:effectExtent l="0" t="0" r="0" b="0"/>
-            <wp:wrapThrough wrapText="bothSides" distL="152400" distR="152400">
-              <wp:wrapPolygon edited="1">
-                <wp:start x="0" y="0"/>
-                <wp:lineTo x="0" y="21599"/>
-                <wp:lineTo x="21598" y="21599"/>
-                <wp:lineTo x="21598" y="0"/>
-                <wp:lineTo x="0" y="0"/>
-              </wp:wrapPolygon>
-            </wp:wrapThrough>
-            <wp:docPr id="1073741826" name="officeArt object"/>
-            <wp:cNvGraphicFramePr/>
-            <a:graphic xmlns:a="http://schemas.openxmlformats.org/drawingml/2006/main">
-              <a:graphicData uri="http://schemas.openxmlformats.org/drawingml/2006/picture">
-                <pic:pic xmlns:pic="http://schemas.openxmlformats.org/drawingml/2006/picture">
-                  <pic:nvPicPr>
-                    <pic:cNvPr id="1073741826" name="IMG_0808-filtered.jpeg"/>
-                    <pic:cNvPicPr>
-                      <a:picLocks noChangeAspect="1"/>
-                    </pic:cNvPicPr>
-                  </pic:nvPicPr>
-                  <pic:blipFill>
-                    <a:blip r:embed="rId4">
-                      <a:extLst/>
-                    </a:blip>
-                    <a:srcRect l="0" t="0" r="0" b="0"/>
-                    <a:stretch>
-                      <a:fillRect/>
-                    </a:stretch>
-                  </pic:blipFill>
-                  <pic:spPr>
-                    <a:xfrm>
-                      <a:off x="0" y="0"/>
-                      <a:ext cx="2032986" cy="2519507"/>
-                    </a:xfrm>
-                    <a:prstGeom prst="rect">
-                      <a:avLst/>
-                    </a:prstGeom>
-                    <a:ln w="12700" cap="flat">
-                      <a:noFill/>
-                      <a:miter lim="400000"/>
-                    </a:ln>
-                    <a:effectLst/>
-                  </pic:spPr>
-                </pic:pic>
-              </a:graphicData>
-            </a:graphic>
-          </wp:anchor>
-        </w:drawing>
-      </w:r>
-      <w:r>
         <mc:AlternateContent>
           <mc:Choice Requires="wps">
             <w:drawing xmlns:a="http://schemas.openxmlformats.org/drawingml/2006/main">
@@ -139,7 +78,7 @@
                 <wp:extent cx="1893293" cy="454242"/>
                 <wp:effectExtent l="0" t="0" r="0" b="0"/>
                 <wp:wrapSquare wrapText="bothSides" distL="152400" distR="152400" distT="152400" distB="152400"/>
-                <wp:docPr id="1073741827" name="officeArt object"/>
+                <wp:docPr id="1073741826" name="officeArt object"/>
                 <wp:cNvGraphicFramePr/>
                 <a:graphic xmlns:a="http://schemas.openxmlformats.org/drawingml/2006/main">
                   <a:graphicData uri="http://schemas.microsoft.com/office/word/2010/wordprocessingShape">
@@ -230,18 +169,18 @@
         <mc:AlternateContent>
           <mc:Choice Requires="wps">
             <w:drawing xmlns:a="http://schemas.openxmlformats.org/drawingml/2006/main">
-              <wp:anchor distT="152400" distB="152400" distL="152400" distR="152400" simplePos="0" relativeHeight="251662336" behindDoc="0" locked="0" layoutInCell="1" allowOverlap="1">
+              <wp:anchor distT="152400" distB="152400" distL="152400" distR="152400" simplePos="0" relativeHeight="251661312" behindDoc="0" locked="0" layoutInCell="1" allowOverlap="1">
                 <wp:simplePos x="0" y="0"/>
                 <wp:positionH relativeFrom="margin">
                   <wp:posOffset>-6005</wp:posOffset>
                 </wp:positionH>
                 <wp:positionV relativeFrom="line">
-                  <wp:posOffset>1861231</wp:posOffset>
+                  <wp:posOffset>1861230</wp:posOffset>
                 </wp:positionV>
                 <wp:extent cx="6119368" cy="893141"/>
                 <wp:effectExtent l="0" t="0" r="0" b="0"/>
                 <wp:wrapTopAndBottom distT="152400" distB="152400"/>
-                <wp:docPr id="1073741828" name="officeArt object"/>
+                <wp:docPr id="1073741827" name="officeArt object"/>
                 <wp:cNvGraphicFramePr/>
                 <a:graphic xmlns:a="http://schemas.openxmlformats.org/drawingml/2006/main">
                   <a:graphicData uri="http://schemas.microsoft.com/office/word/2010/wordprocessingShape">
@@ -273,7 +212,7 @@
           </mc:Choice>
           <mc:Fallback>
             <w:pict>
-              <v:rect id="_x0000_s1028" style="visibility:visible;position:absolute;margin-left:-0.5pt;margin-top:146.6pt;width:481.8pt;height:70.3pt;z-index:251662336;mso-position-horizontal:absolute;mso-position-horizontal-relative:margin;mso-position-vertical:absolute;mso-position-vertical-relative:line;mso-wrap-distance-left:12.0pt;mso-wrap-distance-top:12.0pt;mso-wrap-distance-right:12.0pt;mso-wrap-distance-bottom:12.0pt;">
+              <v:rect id="_x0000_s1028" style="visibility:visible;position:absolute;margin-left:-0.5pt;margin-top:146.6pt;width:481.8pt;height:70.3pt;z-index:251661312;mso-position-horizontal:absolute;mso-position-horizontal-relative:margin;mso-position-vertical:absolute;mso-position-vertical-relative:line;mso-wrap-distance-left:12.0pt;mso-wrap-distance-top:12.0pt;mso-wrap-distance-right:12.0pt;mso-wrap-distance-bottom:12.0pt;">
                 <v:fill color="#FDD172" opacity="100.0%" type="solid"/>
                 <v:stroke on="f" weight="1.0pt" dashstyle="solid" endcap="flat" miterlimit="400.0%" joinstyle="miter" linestyle="single" startarrow="none" startarrowwidth="medium" startarrowlength="medium" endarrow="none" endarrowwidth="medium" endarrowlength="medium"/>
                 <w10:wrap type="topAndBottom" side="bothSides" anchorx="margin"/>
@@ -286,1005 +225,7 @@
         <mc:AlternateContent>
           <mc:Choice Requires="wps">
             <w:drawing xmlns:a="http://schemas.openxmlformats.org/drawingml/2006/main">
-              <wp:anchor distT="152400" distB="152400" distL="152400" distR="152400" simplePos="0" relativeHeight="251661312" behindDoc="0" locked="0" layoutInCell="1" allowOverlap="1">
-                <wp:simplePos x="0" y="0"/>
-                <wp:positionH relativeFrom="margin">
-                  <wp:posOffset>2282860</wp:posOffset>
-                </wp:positionH>
-                <wp:positionV relativeFrom="line">
-                  <wp:posOffset>343711</wp:posOffset>
-                </wp:positionV>
-                <wp:extent cx="3314642" cy="1406228"/>
-                <wp:effectExtent l="0" t="0" r="0" b="0"/>
-                <wp:wrapThrough wrapText="bothSides" distL="152400" distR="152400">
-                  <wp:wrapPolygon edited="1">
-                    <wp:start x="0" y="0"/>
-                    <wp:lineTo x="21600" y="0"/>
-                    <wp:lineTo x="21600" y="21600"/>
-                    <wp:lineTo x="0" y="21600"/>
-                    <wp:lineTo x="0" y="0"/>
-                  </wp:wrapPolygon>
-                </wp:wrapThrough>
-                <wp:docPr id="1073741829" name="officeArt object"/>
-                <wp:cNvGraphicFramePr/>
-                <a:graphic xmlns:a="http://schemas.openxmlformats.org/drawingml/2006/main">
-                  <a:graphicData uri="http://schemas.microsoft.com/office/word/2010/wordprocessingShape">
-                    <wps:wsp>
-                      <wps:cNvSpPr txBox="1"/>
-                      <wps:spPr>
-                        <a:xfrm>
-                          <a:off x="0" y="0"/>
-                          <a:ext cx="3314642" cy="1406228"/>
-                        </a:xfrm>
-                        <a:prstGeom prst="rect">
-                          <a:avLst/>
-                        </a:prstGeom>
-                        <a:noFill/>
-                        <a:ln w="12700" cap="flat">
-                          <a:noFill/>
-                          <a:miter lim="400000"/>
-                        </a:ln>
-                        <a:effectLst/>
-                      </wps:spPr>
-                      <wps:txbx>
-                        <w:txbxContent>
-                          <w:p>
-                            <w:pPr>
-                              <w:pStyle w:val="Body"/>
-                              <w:bidi w:val="0"/>
-                              <w:spacing w:line="360" w:lineRule="auto"/>
-                              <w:ind w:left="0" w:right="0" w:firstLine="0"/>
-                              <w:jc w:val="both"/>
-                              <w:rPr>
-                                <w:sz w:val="20"/>
-                                <w:szCs w:val="20"/>
-                                <w:u w:color="000000"/>
-                                <w:rtl w:val="0"/>
-                              </w:rPr>
-                            </w:pPr>
-                            <w:r>
-                              <w:rPr>
-                                <w:rFonts w:ascii="Arial Unicode MS" w:cs="Arial Unicode MS" w:hAnsi="Arial Unicode MS" w:eastAsia="Arial Unicode MS"/>
-                                <w:b w:val="0"/>
-                                <w:bCs w:val="0"/>
-                                <w:i w:val="0"/>
-                                <w:iCs w:val="0"/>
-                                <w:sz w:val="20"/>
-                                <w:szCs w:val="20"/>
-                                <w:u w:color="000000"/>
-                                <w:rtl w:val="0"/>
-                                <w:lang w:val="nl-NL"/>
-                              </w:rPr>
-                              <w:t>Date of Birth</w:t>
-                            </w:r>
-                            <w:r>
-                              <w:rPr>
-                                <w:rFonts w:ascii="Arial Unicode MS" w:cs="Arial Unicode MS" w:hAnsi="Arial Unicode MS" w:eastAsia="Arial Unicode MS"/>
-                                <w:b w:val="0"/>
-                                <w:bCs w:val="0"/>
-                                <w:i w:val="0"/>
-                                <w:iCs w:val="0"/>
-                                <w:sz w:val="20"/>
-                                <w:szCs w:val="20"/>
-                                <w:u w:color="000000"/>
-                                <w:rtl w:val="0"/>
-                                <w:lang w:val="nl-NL"/>
-                              </w:rPr>
-                              <w:t>:</w:t>
-                              <w:tab/>
-                            </w:r>
-                            <w:r>
-                              <w:rPr>
-                                <w:rFonts w:ascii="Arial Unicode MS" w:cs="Arial Unicode MS" w:hAnsi="Arial Unicode MS" w:eastAsia="Arial Unicode MS"/>
-                                <w:b w:val="0"/>
-                                <w:bCs w:val="0"/>
-                                <w:i w:val="0"/>
-                                <w:iCs w:val="0"/>
-                                <w:sz w:val="20"/>
-                                <w:szCs w:val="20"/>
-                                <w:u w:color="000000"/>
-                                <w:rtl w:val="0"/>
-                              </w:rPr>
-                              <w:tab/>
-                            </w:r>
-                            <w:r>
-                              <w:rPr>
-                                <w:rFonts w:ascii="Arial Unicode MS" w:cs="Arial Unicode MS" w:hAnsi="Arial Unicode MS" w:eastAsia="Arial Unicode MS"/>
-                                <w:b w:val="0"/>
-                                <w:bCs w:val="0"/>
-                                <w:i w:val="0"/>
-                                <w:iCs w:val="0"/>
-                                <w:sz w:val="20"/>
-                                <w:szCs w:val="20"/>
-                                <w:u w:color="000000"/>
-                                <w:rtl w:val="0"/>
-                                <w:lang w:val="nl-NL"/>
-                              </w:rPr>
-                              <w:t>04/01/1986</w:t>
-                            </w:r>
-                          </w:p>
-                          <w:p>
-                            <w:pPr>
-                              <w:pStyle w:val="Body"/>
-                              <w:bidi w:val="0"/>
-                              <w:spacing w:line="360" w:lineRule="auto"/>
-                              <w:ind w:left="0" w:right="0" w:firstLine="0"/>
-                              <w:jc w:val="both"/>
-                              <w:rPr>
-                                <w:sz w:val="20"/>
-                                <w:szCs w:val="20"/>
-                                <w:u w:color="000000"/>
-                                <w:rtl w:val="0"/>
-                              </w:rPr>
-                            </w:pPr>
-                            <w:r>
-                              <w:rPr>
-                                <w:rFonts w:ascii="Arial Unicode MS" w:cs="Arial Unicode MS" w:hAnsi="Arial Unicode MS" w:eastAsia="Arial Unicode MS"/>
-                                <w:b w:val="0"/>
-                                <w:bCs w:val="0"/>
-                                <w:i w:val="0"/>
-                                <w:iCs w:val="0"/>
-                                <w:sz w:val="20"/>
-                                <w:szCs w:val="20"/>
-                                <w:u w:color="000000"/>
-                                <w:rtl w:val="0"/>
-                                <w:lang w:val="en-US"/>
-                              </w:rPr>
-                              <w:t>Nationalit</w:t>
-                            </w:r>
-                            <w:r>
-                              <w:rPr>
-                                <w:rFonts w:ascii="Arial Unicode MS" w:cs="Arial Unicode MS" w:hAnsi="Arial Unicode MS" w:eastAsia="Arial Unicode MS"/>
-                                <w:b w:val="0"/>
-                                <w:bCs w:val="0"/>
-                                <w:i w:val="0"/>
-                                <w:iCs w:val="0"/>
-                                <w:sz w:val="20"/>
-                                <w:szCs w:val="20"/>
-                                <w:u w:color="000000"/>
-                                <w:rtl w:val="0"/>
-                                <w:lang w:val="nl-NL"/>
-                              </w:rPr>
-                              <w:t>y</w:t>
-                            </w:r>
-                            <w:r>
-                              <w:rPr>
-                                <w:rFonts w:ascii="Arial Unicode MS" w:cs="Arial Unicode MS" w:hAnsi="Arial Unicode MS" w:eastAsia="Arial Unicode MS"/>
-                                <w:b w:val="0"/>
-                                <w:bCs w:val="0"/>
-                                <w:i w:val="0"/>
-                                <w:iCs w:val="0"/>
-                                <w:sz w:val="20"/>
-                                <w:szCs w:val="20"/>
-                                <w:u w:color="000000"/>
-                                <w:rtl w:val="0"/>
-                                <w:lang w:val="nl-NL"/>
-                              </w:rPr>
-                              <w:t>:</w:t>
-                            </w:r>
-                            <w:r>
-                              <w:rPr>
-                                <w:rFonts w:ascii="Arial Unicode MS" w:cs="Arial Unicode MS" w:hAnsi="Arial Unicode MS" w:eastAsia="Arial Unicode MS"/>
-                                <w:b w:val="0"/>
-                                <w:bCs w:val="0"/>
-                                <w:i w:val="0"/>
-                                <w:iCs w:val="0"/>
-                                <w:sz w:val="20"/>
-                                <w:szCs w:val="20"/>
-                                <w:u w:color="000000"/>
-                                <w:rtl w:val="0"/>
-                              </w:rPr>
-                              <w:tab/>
-                              <w:tab/>
-                            </w:r>
-                            <w:r>
-                              <w:rPr>
-                                <w:rFonts w:ascii="Arial Unicode MS" w:cs="Arial Unicode MS" w:hAnsi="Arial Unicode MS" w:eastAsia="Arial Unicode MS"/>
-                                <w:b w:val="0"/>
-                                <w:bCs w:val="0"/>
-                                <w:i w:val="0"/>
-                                <w:iCs w:val="0"/>
-                                <w:sz w:val="20"/>
-                                <w:szCs w:val="20"/>
-                                <w:u w:color="000000"/>
-                                <w:rtl w:val="0"/>
-                                <w:lang w:val="nl-NL"/>
-                              </w:rPr>
-                              <w:t>NL</w:t>
-                            </w:r>
-                          </w:p>
-                          <w:p>
-                            <w:pPr>
-                              <w:pStyle w:val="Body"/>
-                              <w:bidi w:val="0"/>
-                              <w:spacing w:line="360" w:lineRule="auto"/>
-                              <w:ind w:left="0" w:right="0" w:firstLine="0"/>
-                              <w:jc w:val="both"/>
-                              <w:rPr>
-                                <w:sz w:val="20"/>
-                                <w:szCs w:val="20"/>
-                                <w:u w:color="000000"/>
-                                <w:rtl w:val="0"/>
-                              </w:rPr>
-                            </w:pPr>
-                            <w:r>
-                              <w:rPr>
-                                <w:rFonts w:ascii="Arial Unicode MS" w:cs="Arial Unicode MS" w:hAnsi="Arial Unicode MS" w:eastAsia="Arial Unicode MS"/>
-                                <w:b w:val="0"/>
-                                <w:bCs w:val="0"/>
-                                <w:i w:val="0"/>
-                                <w:iCs w:val="0"/>
-                                <w:sz w:val="20"/>
-                                <w:szCs w:val="20"/>
-                                <w:u w:color="000000"/>
-                                <w:rtl w:val="0"/>
-                                <w:lang w:val="nl-NL"/>
-                              </w:rPr>
-                              <w:t>Family</w:t>
-                            </w:r>
-                            <w:r>
-                              <w:rPr>
-                                <w:rFonts w:ascii="Arial Unicode MS" w:cs="Arial Unicode MS" w:hAnsi="Arial Unicode MS" w:eastAsia="Arial Unicode MS"/>
-                                <w:b w:val="0"/>
-                                <w:bCs w:val="0"/>
-                                <w:i w:val="0"/>
-                                <w:iCs w:val="0"/>
-                                <w:sz w:val="20"/>
-                                <w:szCs w:val="20"/>
-                                <w:u w:color="000000"/>
-                                <w:rtl w:val="0"/>
-                                <w:lang w:val="nl-NL"/>
-                              </w:rPr>
-                              <w:t>:</w:t>
-                            </w:r>
-                            <w:r>
-                              <w:rPr>
-                                <w:rFonts w:ascii="Arial Unicode MS" w:cs="Arial Unicode MS" w:hAnsi="Arial Unicode MS" w:eastAsia="Arial Unicode MS"/>
-                                <w:b w:val="0"/>
-                                <w:bCs w:val="0"/>
-                                <w:i w:val="0"/>
-                                <w:iCs w:val="0"/>
-                                <w:sz w:val="20"/>
-                                <w:szCs w:val="20"/>
-                                <w:u w:color="000000"/>
-                                <w:rtl w:val="0"/>
-                              </w:rPr>
-                              <w:tab/>
-                            </w:r>
-                            <w:r>
-                              <w:rPr>
-                                <w:rFonts w:ascii="Arial Unicode MS" w:cs="Arial Unicode MS" w:hAnsi="Arial Unicode MS" w:eastAsia="Arial Unicode MS"/>
-                                <w:b w:val="0"/>
-                                <w:bCs w:val="0"/>
-                                <w:i w:val="0"/>
-                                <w:iCs w:val="0"/>
-                                <w:sz w:val="20"/>
-                                <w:szCs w:val="20"/>
-                                <w:u w:color="000000"/>
-                                <w:rtl w:val="0"/>
-                                <w:lang w:val="nl-NL"/>
-                              </w:rPr>
-                              <w:tab/>
-                              <w:tab/>
-                              <w:t>Married, 1 daughter</w:t>
-                            </w:r>
-                          </w:p>
-                          <w:p>
-                            <w:pPr>
-                              <w:pStyle w:val="Body"/>
-                              <w:bidi w:val="0"/>
-                              <w:spacing w:line="360" w:lineRule="auto"/>
-                              <w:ind w:left="0" w:right="0" w:firstLine="0"/>
-                              <w:jc w:val="both"/>
-                              <w:rPr>
-                                <w:sz w:val="20"/>
-                                <w:szCs w:val="20"/>
-                                <w:u w:color="000000"/>
-                                <w:rtl w:val="0"/>
-                              </w:rPr>
-                            </w:pPr>
-                            <w:r>
-                              <w:rPr>
-                                <w:rFonts w:ascii="Arial Unicode MS" w:cs="Arial Unicode MS" w:hAnsi="Arial Unicode MS" w:eastAsia="Arial Unicode MS"/>
-                                <w:b w:val="0"/>
-                                <w:bCs w:val="0"/>
-                                <w:i w:val="0"/>
-                                <w:iCs w:val="0"/>
-                                <w:sz w:val="20"/>
-                                <w:szCs w:val="20"/>
-                                <w:u w:color="000000"/>
-                                <w:rtl w:val="0"/>
-                                <w:lang w:val="nl-NL"/>
-                              </w:rPr>
-                              <w:t>City</w:t>
-                            </w:r>
-                            <w:r>
-                              <w:rPr>
-                                <w:rFonts w:ascii="Arial Unicode MS" w:cs="Arial Unicode MS" w:hAnsi="Arial Unicode MS" w:eastAsia="Arial Unicode MS"/>
-                                <w:b w:val="0"/>
-                                <w:bCs w:val="0"/>
-                                <w:i w:val="0"/>
-                                <w:iCs w:val="0"/>
-                                <w:sz w:val="20"/>
-                                <w:szCs w:val="20"/>
-                                <w:u w:color="000000"/>
-                                <w:rtl w:val="0"/>
-                                <w:lang w:val="nl-NL"/>
-                              </w:rPr>
-                              <w:t>:</w:t>
-                            </w:r>
-                            <w:r>
-                              <w:rPr>
-                                <w:rFonts w:ascii="Arial Unicode MS" w:cs="Arial Unicode MS" w:hAnsi="Arial Unicode MS" w:eastAsia="Arial Unicode MS"/>
-                                <w:b w:val="0"/>
-                                <w:bCs w:val="0"/>
-                                <w:i w:val="0"/>
-                                <w:iCs w:val="0"/>
-                                <w:sz w:val="20"/>
-                                <w:szCs w:val="20"/>
-                                <w:u w:color="000000"/>
-                                <w:rtl w:val="0"/>
-                              </w:rPr>
-                              <w:tab/>
-                              <w:tab/>
-                            </w:r>
-                            <w:r>
-                              <w:rPr>
-                                <w:rFonts w:ascii="Arial Unicode MS" w:cs="Arial Unicode MS" w:hAnsi="Arial Unicode MS" w:eastAsia="Arial Unicode MS"/>
-                                <w:b w:val="0"/>
-                                <w:bCs w:val="0"/>
-                                <w:i w:val="0"/>
-                                <w:iCs w:val="0"/>
-                                <w:sz w:val="20"/>
-                                <w:szCs w:val="20"/>
-                                <w:u w:color="000000"/>
-                                <w:rtl w:val="0"/>
-                              </w:rPr>
-                              <w:tab/>
-                            </w:r>
-                            <w:r>
-                              <w:rPr>
-                                <w:rFonts w:ascii="Arial Unicode MS" w:cs="Arial Unicode MS" w:hAnsi="Arial Unicode MS" w:eastAsia="Arial Unicode MS"/>
-                                <w:b w:val="0"/>
-                                <w:bCs w:val="0"/>
-                                <w:i w:val="0"/>
-                                <w:iCs w:val="0"/>
-                                <w:sz w:val="20"/>
-                                <w:szCs w:val="20"/>
-                                <w:u w:color="000000"/>
-                                <w:rtl w:val="0"/>
-                                <w:lang w:val="en-US"/>
-                              </w:rPr>
-                              <w:t>Rotterdam</w:t>
-                            </w:r>
-                          </w:p>
-                          <w:p>
-                            <w:pPr>
-                              <w:pStyle w:val="Body"/>
-                              <w:bidi w:val="0"/>
-                              <w:spacing w:line="360" w:lineRule="auto"/>
-                              <w:ind w:left="0" w:right="0" w:firstLine="0"/>
-                              <w:jc w:val="both"/>
-                              <w:rPr>
-                                <w:sz w:val="20"/>
-                                <w:szCs w:val="20"/>
-                                <w:u w:color="000000"/>
-                                <w:rtl w:val="0"/>
-                              </w:rPr>
-                            </w:pPr>
-                            <w:r>
-                              <w:rPr>
-                                <w:rFonts w:ascii="Arial Unicode MS" w:cs="Arial Unicode MS" w:hAnsi="Arial Unicode MS" w:eastAsia="Arial Unicode MS"/>
-                                <w:b w:val="0"/>
-                                <w:bCs w:val="0"/>
-                                <w:i w:val="0"/>
-                                <w:iCs w:val="0"/>
-                                <w:sz w:val="20"/>
-                                <w:szCs w:val="20"/>
-                                <w:u w:color="000000"/>
-                                <w:rtl w:val="0"/>
-                                <w:lang w:val="nl-NL"/>
-                              </w:rPr>
-                              <w:t>Phone #</w:t>
-                            </w:r>
-                            <w:r>
-                              <w:rPr>
-                                <w:rFonts w:ascii="Arial Unicode MS" w:cs="Arial Unicode MS" w:hAnsi="Arial Unicode MS" w:eastAsia="Arial Unicode MS"/>
-                                <w:b w:val="0"/>
-                                <w:bCs w:val="0"/>
-                                <w:i w:val="0"/>
-                                <w:iCs w:val="0"/>
-                                <w:sz w:val="20"/>
-                                <w:szCs w:val="20"/>
-                                <w:u w:color="000000"/>
-                                <w:rtl w:val="0"/>
-                                <w:lang w:val="nl-NL"/>
-                              </w:rPr>
-                              <w:t>:</w:t>
-                              <w:tab/>
-                            </w:r>
-                            <w:r>
-                              <w:rPr>
-                                <w:rFonts w:ascii="Arial Unicode MS" w:cs="Arial Unicode MS" w:hAnsi="Arial Unicode MS" w:eastAsia="Arial Unicode MS"/>
-                                <w:b w:val="0"/>
-                                <w:bCs w:val="0"/>
-                                <w:i w:val="0"/>
-                                <w:iCs w:val="0"/>
-                                <w:sz w:val="20"/>
-                                <w:szCs w:val="20"/>
-                                <w:u w:color="000000"/>
-                                <w:rtl w:val="0"/>
-                              </w:rPr>
-                              <w:tab/>
-                            </w:r>
-                            <w:r>
-                              <w:rPr>
-                                <w:rFonts w:ascii="Arial Unicode MS" w:cs="Arial Unicode MS" w:hAnsi="Arial Unicode MS" w:eastAsia="Arial Unicode MS"/>
-                                <w:b w:val="0"/>
-                                <w:bCs w:val="0"/>
-                                <w:i w:val="0"/>
-                                <w:iCs w:val="0"/>
-                                <w:sz w:val="20"/>
-                                <w:szCs w:val="20"/>
-                                <w:u w:color="000000"/>
-                                <w:rtl w:val="0"/>
-                              </w:rPr>
-                              <w:t>+316</w:t>
-                            </w:r>
-                            <w:r>
-                              <w:rPr>
-                                <w:rFonts w:ascii="Arial Unicode MS" w:cs="Arial Unicode MS" w:hAnsi="Arial Unicode MS" w:eastAsia="Arial Unicode MS"/>
-                                <w:b w:val="0"/>
-                                <w:bCs w:val="0"/>
-                                <w:i w:val="0"/>
-                                <w:iCs w:val="0"/>
-                                <w:sz w:val="20"/>
-                                <w:szCs w:val="20"/>
-                                <w:u w:color="000000"/>
-                                <w:rtl w:val="0"/>
-                                <w:lang w:val="nl-NL"/>
-                              </w:rPr>
-                              <w:t>14873993</w:t>
-                            </w:r>
-                          </w:p>
-                          <w:p>
-                            <w:pPr>
-                              <w:pStyle w:val="Body"/>
-                              <w:bidi w:val="0"/>
-                              <w:spacing w:line="360" w:lineRule="auto"/>
-                              <w:ind w:left="0" w:right="0" w:firstLine="0"/>
-                              <w:jc w:val="both"/>
-                              <w:rPr>
-                                <w:rtl w:val="0"/>
-                              </w:rPr>
-                            </w:pPr>
-                            <w:r>
-                              <w:rPr>
-                                <w:rFonts w:ascii="Arial Unicode MS" w:cs="Arial Unicode MS" w:hAnsi="Arial Unicode MS" w:eastAsia="Arial Unicode MS"/>
-                                <w:b w:val="0"/>
-                                <w:bCs w:val="0"/>
-                                <w:i w:val="0"/>
-                                <w:iCs w:val="0"/>
-                                <w:sz w:val="20"/>
-                                <w:szCs w:val="20"/>
-                                <w:u w:color="000000"/>
-                                <w:rtl w:val="0"/>
-                                <w:lang w:val="nl-NL"/>
-                              </w:rPr>
-                              <w:t>Languages:</w:t>
-                              <w:tab/>
-                              <w:tab/>
-                            </w:r>
-                            <w:r>
-                              <w:rPr>
-                                <w:rFonts w:ascii="Arial Unicode MS" w:cs="Arial Unicode MS" w:hAnsi="Arial Unicode MS" w:eastAsia="Arial Unicode MS"/>
-                                <w:b w:val="0"/>
-                                <w:bCs w:val="0"/>
-                                <w:i w:val="0"/>
-                                <w:iCs w:val="0"/>
-                                <w:sz w:val="20"/>
-                                <w:szCs w:val="20"/>
-                                <w:u w:color="000000"/>
-                                <w:rtl w:val="0"/>
-                                <w:lang w:val="nl-NL"/>
-                              </w:rPr>
-                              <w:t>NL / EN / IT</w:t>
-                            </w:r>
-                          </w:p>
-                        </w:txbxContent>
-                      </wps:txbx>
-                      <wps:bodyPr wrap="square" lIns="50800" tIns="50800" rIns="50800" bIns="50800" numCol="1" anchor="t">
-                        <a:noAutofit/>
-                      </wps:bodyPr>
-                    </wps:wsp>
-                  </a:graphicData>
-                </a:graphic>
-              </wp:anchor>
-            </w:drawing>
-          </mc:Choice>
-          <mc:Fallback>
-            <w:pict>
-              <v:shape id="_x0000_s1029" type="#_x0000_t202" style="visibility:visible;position:absolute;margin-left:179.8pt;margin-top:27.1pt;width:261.0pt;height:110.7pt;z-index:251661312;mso-position-horizontal:absolute;mso-position-horizontal-relative:margin;mso-position-vertical:absolute;mso-position-vertical-relative:line;mso-wrap-distance-left:12.0pt;mso-wrap-distance-top:12.0pt;mso-wrap-distance-right:12.0pt;mso-wrap-distance-bottom:12.0pt;">
-                <v:fill on="f"/>
-                <v:stroke on="f" weight="1.0pt" dashstyle="solid" endcap="flat" miterlimit="400.0%" joinstyle="miter" linestyle="single" startarrow="none" startarrowwidth="medium" startarrowlength="medium" endarrow="none" endarrowwidth="medium" endarrowlength="medium"/>
-                <v:textbox>
-                  <w:txbxContent>
-                    <w:p>
-                      <w:pPr>
-                        <w:pStyle w:val="Body"/>
-                        <w:bidi w:val="0"/>
-                        <w:spacing w:line="360" w:lineRule="auto"/>
-                        <w:ind w:left="0" w:right="0" w:firstLine="0"/>
-                        <w:jc w:val="both"/>
-                        <w:rPr>
-                          <w:sz w:val="20"/>
-                          <w:szCs w:val="20"/>
-                          <w:u w:color="000000"/>
-                          <w:rtl w:val="0"/>
-                        </w:rPr>
-                      </w:pPr>
-                      <w:r>
-                        <w:rPr>
-                          <w:rFonts w:ascii="Arial Unicode MS" w:cs="Arial Unicode MS" w:hAnsi="Arial Unicode MS" w:eastAsia="Arial Unicode MS"/>
-                          <w:b w:val="0"/>
-                          <w:bCs w:val="0"/>
-                          <w:i w:val="0"/>
-                          <w:iCs w:val="0"/>
-                          <w:sz w:val="20"/>
-                          <w:szCs w:val="20"/>
-                          <w:u w:color="000000"/>
-                          <w:rtl w:val="0"/>
-                          <w:lang w:val="nl-NL"/>
-                        </w:rPr>
-                        <w:t>Date of Birth</w:t>
-                      </w:r>
-                      <w:r>
-                        <w:rPr>
-                          <w:rFonts w:ascii="Arial Unicode MS" w:cs="Arial Unicode MS" w:hAnsi="Arial Unicode MS" w:eastAsia="Arial Unicode MS"/>
-                          <w:b w:val="0"/>
-                          <w:bCs w:val="0"/>
-                          <w:i w:val="0"/>
-                          <w:iCs w:val="0"/>
-                          <w:sz w:val="20"/>
-                          <w:szCs w:val="20"/>
-                          <w:u w:color="000000"/>
-                          <w:rtl w:val="0"/>
-                          <w:lang w:val="nl-NL"/>
-                        </w:rPr>
-                        <w:t>:</w:t>
-                        <w:tab/>
-                      </w:r>
-                      <w:r>
-                        <w:rPr>
-                          <w:rFonts w:ascii="Arial Unicode MS" w:cs="Arial Unicode MS" w:hAnsi="Arial Unicode MS" w:eastAsia="Arial Unicode MS"/>
-                          <w:b w:val="0"/>
-                          <w:bCs w:val="0"/>
-                          <w:i w:val="0"/>
-                          <w:iCs w:val="0"/>
-                          <w:sz w:val="20"/>
-                          <w:szCs w:val="20"/>
-                          <w:u w:color="000000"/>
-                          <w:rtl w:val="0"/>
-                        </w:rPr>
-                        <w:tab/>
-                      </w:r>
-                      <w:r>
-                        <w:rPr>
-                          <w:rFonts w:ascii="Arial Unicode MS" w:cs="Arial Unicode MS" w:hAnsi="Arial Unicode MS" w:eastAsia="Arial Unicode MS"/>
-                          <w:b w:val="0"/>
-                          <w:bCs w:val="0"/>
-                          <w:i w:val="0"/>
-                          <w:iCs w:val="0"/>
-                          <w:sz w:val="20"/>
-                          <w:szCs w:val="20"/>
-                          <w:u w:color="000000"/>
-                          <w:rtl w:val="0"/>
-                          <w:lang w:val="nl-NL"/>
-                        </w:rPr>
-                        <w:t>04/01/1986</w:t>
-                      </w:r>
-                    </w:p>
-                    <w:p>
-                      <w:pPr>
-                        <w:pStyle w:val="Body"/>
-                        <w:bidi w:val="0"/>
-                        <w:spacing w:line="360" w:lineRule="auto"/>
-                        <w:ind w:left="0" w:right="0" w:firstLine="0"/>
-                        <w:jc w:val="both"/>
-                        <w:rPr>
-                          <w:sz w:val="20"/>
-                          <w:szCs w:val="20"/>
-                          <w:u w:color="000000"/>
-                          <w:rtl w:val="0"/>
-                        </w:rPr>
-                      </w:pPr>
-                      <w:r>
-                        <w:rPr>
-                          <w:rFonts w:ascii="Arial Unicode MS" w:cs="Arial Unicode MS" w:hAnsi="Arial Unicode MS" w:eastAsia="Arial Unicode MS"/>
-                          <w:b w:val="0"/>
-                          <w:bCs w:val="0"/>
-                          <w:i w:val="0"/>
-                          <w:iCs w:val="0"/>
-                          <w:sz w:val="20"/>
-                          <w:szCs w:val="20"/>
-                          <w:u w:color="000000"/>
-                          <w:rtl w:val="0"/>
-                          <w:lang w:val="en-US"/>
-                        </w:rPr>
-                        <w:t>Nationalit</w:t>
-                      </w:r>
-                      <w:r>
-                        <w:rPr>
-                          <w:rFonts w:ascii="Arial Unicode MS" w:cs="Arial Unicode MS" w:hAnsi="Arial Unicode MS" w:eastAsia="Arial Unicode MS"/>
-                          <w:b w:val="0"/>
-                          <w:bCs w:val="0"/>
-                          <w:i w:val="0"/>
-                          <w:iCs w:val="0"/>
-                          <w:sz w:val="20"/>
-                          <w:szCs w:val="20"/>
-                          <w:u w:color="000000"/>
-                          <w:rtl w:val="0"/>
-                          <w:lang w:val="nl-NL"/>
-                        </w:rPr>
-                        <w:t>y</w:t>
-                      </w:r>
-                      <w:r>
-                        <w:rPr>
-                          <w:rFonts w:ascii="Arial Unicode MS" w:cs="Arial Unicode MS" w:hAnsi="Arial Unicode MS" w:eastAsia="Arial Unicode MS"/>
-                          <w:b w:val="0"/>
-                          <w:bCs w:val="0"/>
-                          <w:i w:val="0"/>
-                          <w:iCs w:val="0"/>
-                          <w:sz w:val="20"/>
-                          <w:szCs w:val="20"/>
-                          <w:u w:color="000000"/>
-                          <w:rtl w:val="0"/>
-                          <w:lang w:val="nl-NL"/>
-                        </w:rPr>
-                        <w:t>:</w:t>
-                      </w:r>
-                      <w:r>
-                        <w:rPr>
-                          <w:rFonts w:ascii="Arial Unicode MS" w:cs="Arial Unicode MS" w:hAnsi="Arial Unicode MS" w:eastAsia="Arial Unicode MS"/>
-                          <w:b w:val="0"/>
-                          <w:bCs w:val="0"/>
-                          <w:i w:val="0"/>
-                          <w:iCs w:val="0"/>
-                          <w:sz w:val="20"/>
-                          <w:szCs w:val="20"/>
-                          <w:u w:color="000000"/>
-                          <w:rtl w:val="0"/>
-                        </w:rPr>
-                        <w:tab/>
-                        <w:tab/>
-                      </w:r>
-                      <w:r>
-                        <w:rPr>
-                          <w:rFonts w:ascii="Arial Unicode MS" w:cs="Arial Unicode MS" w:hAnsi="Arial Unicode MS" w:eastAsia="Arial Unicode MS"/>
-                          <w:b w:val="0"/>
-                          <w:bCs w:val="0"/>
-                          <w:i w:val="0"/>
-                          <w:iCs w:val="0"/>
-                          <w:sz w:val="20"/>
-                          <w:szCs w:val="20"/>
-                          <w:u w:color="000000"/>
-                          <w:rtl w:val="0"/>
-                          <w:lang w:val="nl-NL"/>
-                        </w:rPr>
-                        <w:t>NL</w:t>
-                      </w:r>
-                    </w:p>
-                    <w:p>
-                      <w:pPr>
-                        <w:pStyle w:val="Body"/>
-                        <w:bidi w:val="0"/>
-                        <w:spacing w:line="360" w:lineRule="auto"/>
-                        <w:ind w:left="0" w:right="0" w:firstLine="0"/>
-                        <w:jc w:val="both"/>
-                        <w:rPr>
-                          <w:sz w:val="20"/>
-                          <w:szCs w:val="20"/>
-                          <w:u w:color="000000"/>
-                          <w:rtl w:val="0"/>
-                        </w:rPr>
-                      </w:pPr>
-                      <w:r>
-                        <w:rPr>
-                          <w:rFonts w:ascii="Arial Unicode MS" w:cs="Arial Unicode MS" w:hAnsi="Arial Unicode MS" w:eastAsia="Arial Unicode MS"/>
-                          <w:b w:val="0"/>
-                          <w:bCs w:val="0"/>
-                          <w:i w:val="0"/>
-                          <w:iCs w:val="0"/>
-                          <w:sz w:val="20"/>
-                          <w:szCs w:val="20"/>
-                          <w:u w:color="000000"/>
-                          <w:rtl w:val="0"/>
-                          <w:lang w:val="nl-NL"/>
-                        </w:rPr>
-                        <w:t>Family</w:t>
-                      </w:r>
-                      <w:r>
-                        <w:rPr>
-                          <w:rFonts w:ascii="Arial Unicode MS" w:cs="Arial Unicode MS" w:hAnsi="Arial Unicode MS" w:eastAsia="Arial Unicode MS"/>
-                          <w:b w:val="0"/>
-                          <w:bCs w:val="0"/>
-                          <w:i w:val="0"/>
-                          <w:iCs w:val="0"/>
-                          <w:sz w:val="20"/>
-                          <w:szCs w:val="20"/>
-                          <w:u w:color="000000"/>
-                          <w:rtl w:val="0"/>
-                          <w:lang w:val="nl-NL"/>
-                        </w:rPr>
-                        <w:t>:</w:t>
-                      </w:r>
-                      <w:r>
-                        <w:rPr>
-                          <w:rFonts w:ascii="Arial Unicode MS" w:cs="Arial Unicode MS" w:hAnsi="Arial Unicode MS" w:eastAsia="Arial Unicode MS"/>
-                          <w:b w:val="0"/>
-                          <w:bCs w:val="0"/>
-                          <w:i w:val="0"/>
-                          <w:iCs w:val="0"/>
-                          <w:sz w:val="20"/>
-                          <w:szCs w:val="20"/>
-                          <w:u w:color="000000"/>
-                          <w:rtl w:val="0"/>
-                        </w:rPr>
-                        <w:tab/>
-                      </w:r>
-                      <w:r>
-                        <w:rPr>
-                          <w:rFonts w:ascii="Arial Unicode MS" w:cs="Arial Unicode MS" w:hAnsi="Arial Unicode MS" w:eastAsia="Arial Unicode MS"/>
-                          <w:b w:val="0"/>
-                          <w:bCs w:val="0"/>
-                          <w:i w:val="0"/>
-                          <w:iCs w:val="0"/>
-                          <w:sz w:val="20"/>
-                          <w:szCs w:val="20"/>
-                          <w:u w:color="000000"/>
-                          <w:rtl w:val="0"/>
-                          <w:lang w:val="nl-NL"/>
-                        </w:rPr>
-                        <w:tab/>
-                        <w:tab/>
-                        <w:t>Married, 1 daughter</w:t>
-                      </w:r>
-                    </w:p>
-                    <w:p>
-                      <w:pPr>
-                        <w:pStyle w:val="Body"/>
-                        <w:bidi w:val="0"/>
-                        <w:spacing w:line="360" w:lineRule="auto"/>
-                        <w:ind w:left="0" w:right="0" w:firstLine="0"/>
-                        <w:jc w:val="both"/>
-                        <w:rPr>
-                          <w:sz w:val="20"/>
-                          <w:szCs w:val="20"/>
-                          <w:u w:color="000000"/>
-                          <w:rtl w:val="0"/>
-                        </w:rPr>
-                      </w:pPr>
-                      <w:r>
-                        <w:rPr>
-                          <w:rFonts w:ascii="Arial Unicode MS" w:cs="Arial Unicode MS" w:hAnsi="Arial Unicode MS" w:eastAsia="Arial Unicode MS"/>
-                          <w:b w:val="0"/>
-                          <w:bCs w:val="0"/>
-                          <w:i w:val="0"/>
-                          <w:iCs w:val="0"/>
-                          <w:sz w:val="20"/>
-                          <w:szCs w:val="20"/>
-                          <w:u w:color="000000"/>
-                          <w:rtl w:val="0"/>
-                          <w:lang w:val="nl-NL"/>
-                        </w:rPr>
-                        <w:t>City</w:t>
-                      </w:r>
-                      <w:r>
-                        <w:rPr>
-                          <w:rFonts w:ascii="Arial Unicode MS" w:cs="Arial Unicode MS" w:hAnsi="Arial Unicode MS" w:eastAsia="Arial Unicode MS"/>
-                          <w:b w:val="0"/>
-                          <w:bCs w:val="0"/>
-                          <w:i w:val="0"/>
-                          <w:iCs w:val="0"/>
-                          <w:sz w:val="20"/>
-                          <w:szCs w:val="20"/>
-                          <w:u w:color="000000"/>
-                          <w:rtl w:val="0"/>
-                          <w:lang w:val="nl-NL"/>
-                        </w:rPr>
-                        <w:t>:</w:t>
-                      </w:r>
-                      <w:r>
-                        <w:rPr>
-                          <w:rFonts w:ascii="Arial Unicode MS" w:cs="Arial Unicode MS" w:hAnsi="Arial Unicode MS" w:eastAsia="Arial Unicode MS"/>
-                          <w:b w:val="0"/>
-                          <w:bCs w:val="0"/>
-                          <w:i w:val="0"/>
-                          <w:iCs w:val="0"/>
-                          <w:sz w:val="20"/>
-                          <w:szCs w:val="20"/>
-                          <w:u w:color="000000"/>
-                          <w:rtl w:val="0"/>
-                        </w:rPr>
-                        <w:tab/>
-                        <w:tab/>
-                      </w:r>
-                      <w:r>
-                        <w:rPr>
-                          <w:rFonts w:ascii="Arial Unicode MS" w:cs="Arial Unicode MS" w:hAnsi="Arial Unicode MS" w:eastAsia="Arial Unicode MS"/>
-                          <w:b w:val="0"/>
-                          <w:bCs w:val="0"/>
-                          <w:i w:val="0"/>
-                          <w:iCs w:val="0"/>
-                          <w:sz w:val="20"/>
-                          <w:szCs w:val="20"/>
-                          <w:u w:color="000000"/>
-                          <w:rtl w:val="0"/>
-                        </w:rPr>
-                        <w:tab/>
-                      </w:r>
-                      <w:r>
-                        <w:rPr>
-                          <w:rFonts w:ascii="Arial Unicode MS" w:cs="Arial Unicode MS" w:hAnsi="Arial Unicode MS" w:eastAsia="Arial Unicode MS"/>
-                          <w:b w:val="0"/>
-                          <w:bCs w:val="0"/>
-                          <w:i w:val="0"/>
-                          <w:iCs w:val="0"/>
-                          <w:sz w:val="20"/>
-                          <w:szCs w:val="20"/>
-                          <w:u w:color="000000"/>
-                          <w:rtl w:val="0"/>
-                          <w:lang w:val="en-US"/>
-                        </w:rPr>
-                        <w:t>Rotterdam</w:t>
-                      </w:r>
-                    </w:p>
-                    <w:p>
-                      <w:pPr>
-                        <w:pStyle w:val="Body"/>
-                        <w:bidi w:val="0"/>
-                        <w:spacing w:line="360" w:lineRule="auto"/>
-                        <w:ind w:left="0" w:right="0" w:firstLine="0"/>
-                        <w:jc w:val="both"/>
-                        <w:rPr>
-                          <w:sz w:val="20"/>
-                          <w:szCs w:val="20"/>
-                          <w:u w:color="000000"/>
-                          <w:rtl w:val="0"/>
-                        </w:rPr>
-                      </w:pPr>
-                      <w:r>
-                        <w:rPr>
-                          <w:rFonts w:ascii="Arial Unicode MS" w:cs="Arial Unicode MS" w:hAnsi="Arial Unicode MS" w:eastAsia="Arial Unicode MS"/>
-                          <w:b w:val="0"/>
-                          <w:bCs w:val="0"/>
-                          <w:i w:val="0"/>
-                          <w:iCs w:val="0"/>
-                          <w:sz w:val="20"/>
-                          <w:szCs w:val="20"/>
-                          <w:u w:color="000000"/>
-                          <w:rtl w:val="0"/>
-                          <w:lang w:val="nl-NL"/>
-                        </w:rPr>
-                        <w:t>Phone #</w:t>
-                      </w:r>
-                      <w:r>
-                        <w:rPr>
-                          <w:rFonts w:ascii="Arial Unicode MS" w:cs="Arial Unicode MS" w:hAnsi="Arial Unicode MS" w:eastAsia="Arial Unicode MS"/>
-                          <w:b w:val="0"/>
-                          <w:bCs w:val="0"/>
-                          <w:i w:val="0"/>
-                          <w:iCs w:val="0"/>
-                          <w:sz w:val="20"/>
-                          <w:szCs w:val="20"/>
-                          <w:u w:color="000000"/>
-                          <w:rtl w:val="0"/>
-                          <w:lang w:val="nl-NL"/>
-                        </w:rPr>
-                        <w:t>:</w:t>
-                        <w:tab/>
-                      </w:r>
-                      <w:r>
-                        <w:rPr>
-                          <w:rFonts w:ascii="Arial Unicode MS" w:cs="Arial Unicode MS" w:hAnsi="Arial Unicode MS" w:eastAsia="Arial Unicode MS"/>
-                          <w:b w:val="0"/>
-                          <w:bCs w:val="0"/>
-                          <w:i w:val="0"/>
-                          <w:iCs w:val="0"/>
-                          <w:sz w:val="20"/>
-                          <w:szCs w:val="20"/>
-                          <w:u w:color="000000"/>
-                          <w:rtl w:val="0"/>
-                        </w:rPr>
-                        <w:tab/>
-                      </w:r>
-                      <w:r>
-                        <w:rPr>
-                          <w:rFonts w:ascii="Arial Unicode MS" w:cs="Arial Unicode MS" w:hAnsi="Arial Unicode MS" w:eastAsia="Arial Unicode MS"/>
-                          <w:b w:val="0"/>
-                          <w:bCs w:val="0"/>
-                          <w:i w:val="0"/>
-                          <w:iCs w:val="0"/>
-                          <w:sz w:val="20"/>
-                          <w:szCs w:val="20"/>
-                          <w:u w:color="000000"/>
-                          <w:rtl w:val="0"/>
-                        </w:rPr>
-                        <w:t>+316</w:t>
-                      </w:r>
-                      <w:r>
-                        <w:rPr>
-                          <w:rFonts w:ascii="Arial Unicode MS" w:cs="Arial Unicode MS" w:hAnsi="Arial Unicode MS" w:eastAsia="Arial Unicode MS"/>
-                          <w:b w:val="0"/>
-                          <w:bCs w:val="0"/>
-                          <w:i w:val="0"/>
-                          <w:iCs w:val="0"/>
-                          <w:sz w:val="20"/>
-                          <w:szCs w:val="20"/>
-                          <w:u w:color="000000"/>
-                          <w:rtl w:val="0"/>
-                          <w:lang w:val="nl-NL"/>
-                        </w:rPr>
-                        <w:t>14873993</w:t>
-                      </w:r>
-                    </w:p>
-                    <w:p>
-                      <w:pPr>
-                        <w:pStyle w:val="Body"/>
-                        <w:bidi w:val="0"/>
-                        <w:spacing w:line="360" w:lineRule="auto"/>
-                        <w:ind w:left="0" w:right="0" w:firstLine="0"/>
-                        <w:jc w:val="both"/>
-                        <w:rPr>
-                          <w:rtl w:val="0"/>
-                        </w:rPr>
-                      </w:pPr>
-                      <w:r>
-                        <w:rPr>
-                          <w:rFonts w:ascii="Arial Unicode MS" w:cs="Arial Unicode MS" w:hAnsi="Arial Unicode MS" w:eastAsia="Arial Unicode MS"/>
-                          <w:b w:val="0"/>
-                          <w:bCs w:val="0"/>
-                          <w:i w:val="0"/>
-                          <w:iCs w:val="0"/>
-                          <w:sz w:val="20"/>
-                          <w:szCs w:val="20"/>
-                          <w:u w:color="000000"/>
-                          <w:rtl w:val="0"/>
-                          <w:lang w:val="nl-NL"/>
-                        </w:rPr>
-                        <w:t>Languages:</w:t>
-                        <w:tab/>
-                        <w:tab/>
-                      </w:r>
-                      <w:r>
-                        <w:rPr>
-                          <w:rFonts w:ascii="Arial Unicode MS" w:cs="Arial Unicode MS" w:hAnsi="Arial Unicode MS" w:eastAsia="Arial Unicode MS"/>
-                          <w:b w:val="0"/>
-                          <w:bCs w:val="0"/>
-                          <w:i w:val="0"/>
-                          <w:iCs w:val="0"/>
-                          <w:sz w:val="20"/>
-                          <w:szCs w:val="20"/>
-                          <w:u w:color="000000"/>
-                          <w:rtl w:val="0"/>
-                          <w:lang w:val="nl-NL"/>
-                        </w:rPr>
-                        <w:t>NL / EN / IT</w:t>
-                      </w:r>
-                    </w:p>
-                  </w:txbxContent>
-                </v:textbox>
-                <w10:wrap type="through" side="bothSides" anchorx="margin"/>
-              </v:shape>
-            </w:pict>
-          </mc:Fallback>
-        </mc:AlternateContent>
-      </w:r>
-      <w:r>
-        <mc:AlternateContent>
-          <mc:Choice Requires="wps">
-            <w:drawing xmlns:a="http://schemas.openxmlformats.org/drawingml/2006/main">
-              <wp:anchor distT="152400" distB="152400" distL="152400" distR="152400" simplePos="0" relativeHeight="251664384" behindDoc="0" locked="0" layoutInCell="1" allowOverlap="1">
+              <wp:anchor distT="152400" distB="152400" distL="152400" distR="152400" simplePos="0" relativeHeight="251663360" behindDoc="0" locked="0" layoutInCell="1" allowOverlap="1">
                 <wp:simplePos x="0" y="0"/>
                 <wp:positionH relativeFrom="margin">
                   <wp:posOffset>2282860</wp:posOffset>
@@ -1295,7 +236,7 @@
                 <wp:extent cx="3767813" cy="880462"/>
                 <wp:effectExtent l="0" t="0" r="0" b="0"/>
                 <wp:wrapTopAndBottom distT="152400" distB="152400"/>
-                <wp:docPr id="1073741830" name="officeArt object"/>
+                <wp:docPr id="1073741828" name="officeArt object"/>
                 <wp:cNvGraphicFramePr/>
                 <a:graphic xmlns:a="http://schemas.openxmlformats.org/drawingml/2006/main">
                   <a:graphicData uri="http://schemas.microsoft.com/office/word/2010/wordprocessingShape">
@@ -1683,7 +624,7 @@
           </mc:Choice>
           <mc:Fallback>
             <w:pict>
-              <v:shape id="_x0000_s1030" type="#_x0000_t202" style="visibility:visible;position:absolute;margin-left:179.8pt;margin-top:149.6pt;width:296.7pt;height:69.3pt;z-index:251664384;mso-position-horizontal:absolute;mso-position-horizontal-relative:margin;mso-position-vertical:absolute;mso-position-vertical-relative:line;mso-wrap-distance-left:12.0pt;mso-wrap-distance-top:12.0pt;mso-wrap-distance-right:12.0pt;mso-wrap-distance-bottom:12.0pt;">
+              <v:shape id="_x0000_s1029" type="#_x0000_t202" style="visibility:visible;position:absolute;margin-left:179.8pt;margin-top:149.6pt;width:296.7pt;height:69.3pt;z-index:251663360;mso-position-horizontal:absolute;mso-position-horizontal-relative:margin;mso-position-vertical:absolute;mso-position-vertical-relative:line;mso-wrap-distance-left:12.0pt;mso-wrap-distance-top:12.0pt;mso-wrap-distance-right:12.0pt;mso-wrap-distance-bottom:12.0pt;">
                 <v:fill on="f"/>
                 <v:stroke on="f" weight="1.0pt" dashstyle="solid" endcap="flat" miterlimit="400.0%" joinstyle="miter" linestyle="single" startarrow="none" startarrowwidth="medium" startarrowlength="medium" endarrow="none" endarrowwidth="medium" endarrowlength="medium"/>
                 <v:textbox>
@@ -2048,6 +989,1165 @@
           </mc:Fallback>
         </mc:AlternateContent>
       </w:r>
+      <w:r>
+        <w:drawing xmlns:a="http://schemas.openxmlformats.org/drawingml/2006/main">
+          <wp:anchor distT="152400" distB="152400" distL="152400" distR="152400" simplePos="0" relativeHeight="251662336" behindDoc="0" locked="0" layoutInCell="1" allowOverlap="1">
+            <wp:simplePos x="0" y="0"/>
+            <wp:positionH relativeFrom="margin">
+              <wp:posOffset>-6276</wp:posOffset>
+            </wp:positionH>
+            <wp:positionV relativeFrom="line">
+              <wp:posOffset>230103</wp:posOffset>
+            </wp:positionV>
+            <wp:extent cx="2032986" cy="2519507"/>
+            <wp:effectExtent l="0" t="0" r="0" b="0"/>
+            <wp:wrapThrough wrapText="bothSides" distL="152400" distR="152400">
+              <wp:wrapPolygon edited="1">
+                <wp:start x="0" y="0"/>
+                <wp:lineTo x="0" y="21599"/>
+                <wp:lineTo x="21598" y="21599"/>
+                <wp:lineTo x="21598" y="0"/>
+                <wp:lineTo x="0" y="0"/>
+              </wp:wrapPolygon>
+            </wp:wrapThrough>
+            <wp:docPr id="1073741829" name="officeArt object"/>
+            <wp:cNvGraphicFramePr/>
+            <a:graphic xmlns:a="http://schemas.openxmlformats.org/drawingml/2006/main">
+              <a:graphicData uri="http://schemas.openxmlformats.org/drawingml/2006/picture">
+                <pic:pic xmlns:pic="http://schemas.openxmlformats.org/drawingml/2006/picture">
+                  <pic:nvPicPr>
+                    <pic:cNvPr id="1073741829" name="03032015_456.jpg"/>
+                    <pic:cNvPicPr>
+                      <a:picLocks noChangeAspect="1"/>
+                    </pic:cNvPicPr>
+                  </pic:nvPicPr>
+                  <pic:blipFill>
+                    <a:blip r:embed="rId4">
+                      <a:extLst/>
+                    </a:blip>
+                    <a:srcRect l="8262" t="5605" r="8262" b="25426"/>
+                    <a:stretch>
+                      <a:fillRect/>
+                    </a:stretch>
+                  </pic:blipFill>
+                  <pic:spPr>
+                    <a:xfrm>
+                      <a:off x="0" y="0"/>
+                      <a:ext cx="2032986" cy="2519507"/>
+                    </a:xfrm>
+                    <a:prstGeom prst="rect">
+                      <a:avLst/>
+                    </a:prstGeom>
+                    <a:ln w="12700" cap="flat">
+                      <a:noFill/>
+                      <a:miter lim="400000"/>
+                    </a:ln>
+                    <a:effectLst/>
+                  </pic:spPr>
+                </pic:pic>
+              </a:graphicData>
+            </a:graphic>
+          </wp:anchor>
+        </w:drawing>
+      </w:r>
+      <w:r>
+        <mc:AlternateContent>
+          <mc:Choice Requires="wps">
+            <w:drawing xmlns:a="http://schemas.openxmlformats.org/drawingml/2006/main">
+              <wp:anchor distT="152400" distB="152400" distL="152400" distR="152400" simplePos="0" relativeHeight="251665408" behindDoc="0" locked="0" layoutInCell="1" allowOverlap="1">
+                <wp:simplePos x="0" y="0"/>
+                <wp:positionH relativeFrom="margin">
+                  <wp:posOffset>2282860</wp:posOffset>
+                </wp:positionH>
+                <wp:positionV relativeFrom="line">
+                  <wp:posOffset>335708</wp:posOffset>
+                </wp:positionV>
+                <wp:extent cx="3314642" cy="1441347"/>
+                <wp:effectExtent l="0" t="0" r="0" b="0"/>
+                <wp:wrapThrough wrapText="bothSides" distL="152400" distR="152400">
+                  <wp:wrapPolygon edited="1">
+                    <wp:start x="0" y="0"/>
+                    <wp:lineTo x="21600" y="0"/>
+                    <wp:lineTo x="21600" y="21600"/>
+                    <wp:lineTo x="0" y="21600"/>
+                    <wp:lineTo x="0" y="0"/>
+                  </wp:wrapPolygon>
+                </wp:wrapThrough>
+                <wp:docPr id="1073741830" name="officeArt object"/>
+                <wp:cNvGraphicFramePr/>
+                <a:graphic xmlns:a="http://schemas.openxmlformats.org/drawingml/2006/main">
+                  <a:graphicData uri="http://schemas.microsoft.com/office/word/2010/wordprocessingShape">
+                    <wps:wsp>
+                      <wps:cNvSpPr txBox="1"/>
+                      <wps:spPr>
+                        <a:xfrm>
+                          <a:off x="0" y="0"/>
+                          <a:ext cx="3314642" cy="1441347"/>
+                        </a:xfrm>
+                        <a:prstGeom prst="rect">
+                          <a:avLst/>
+                        </a:prstGeom>
+                        <a:noFill/>
+                        <a:ln w="12700" cap="flat">
+                          <a:noFill/>
+                          <a:miter lim="400000"/>
+                        </a:ln>
+                        <a:effectLst/>
+                      </wps:spPr>
+                      <wps:txbx>
+                        <w:txbxContent>
+                          <w:p>
+                            <w:pPr>
+                              <w:pStyle w:val="Body"/>
+                              <w:bidi w:val="0"/>
+                              <w:spacing w:line="312" w:lineRule="auto"/>
+                              <w:ind w:left="0" w:right="0" w:firstLine="0"/>
+                              <w:jc w:val="both"/>
+                              <w:rPr>
+                                <w:sz w:val="20"/>
+                                <w:szCs w:val="20"/>
+                                <w:u w:color="000000"/>
+                                <w:rtl w:val="0"/>
+                              </w:rPr>
+                            </w:pPr>
+                            <w:r>
+                              <w:rPr>
+                                <w:rFonts w:ascii="Arial Unicode MS" w:cs="Arial Unicode MS" w:hAnsi="Arial Unicode MS" w:eastAsia="Arial Unicode MS"/>
+                                <w:b w:val="0"/>
+                                <w:bCs w:val="0"/>
+                                <w:i w:val="0"/>
+                                <w:iCs w:val="0"/>
+                                <w:sz w:val="20"/>
+                                <w:szCs w:val="20"/>
+                                <w:u w:color="000000"/>
+                                <w:rtl w:val="0"/>
+                                <w:lang w:val="nl-NL"/>
+                              </w:rPr>
+                              <w:t>Date of Birth</w:t>
+                            </w:r>
+                            <w:r>
+                              <w:rPr>
+                                <w:rFonts w:ascii="Arial Unicode MS" w:cs="Arial Unicode MS" w:hAnsi="Arial Unicode MS" w:eastAsia="Arial Unicode MS"/>
+                                <w:b w:val="0"/>
+                                <w:bCs w:val="0"/>
+                                <w:i w:val="0"/>
+                                <w:iCs w:val="0"/>
+                                <w:sz w:val="20"/>
+                                <w:szCs w:val="20"/>
+                                <w:u w:color="000000"/>
+                                <w:rtl w:val="0"/>
+                                <w:lang w:val="nl-NL"/>
+                              </w:rPr>
+                              <w:t>:</w:t>
+                              <w:tab/>
+                            </w:r>
+                            <w:r>
+                              <w:rPr>
+                                <w:rFonts w:ascii="Arial Unicode MS" w:cs="Arial Unicode MS" w:hAnsi="Arial Unicode MS" w:eastAsia="Arial Unicode MS"/>
+                                <w:b w:val="0"/>
+                                <w:bCs w:val="0"/>
+                                <w:i w:val="0"/>
+                                <w:iCs w:val="0"/>
+                                <w:sz w:val="20"/>
+                                <w:szCs w:val="20"/>
+                                <w:u w:color="000000"/>
+                                <w:rtl w:val="0"/>
+                              </w:rPr>
+                              <w:tab/>
+                            </w:r>
+                            <w:r>
+                              <w:rPr>
+                                <w:rFonts w:ascii="Arial Unicode MS" w:cs="Arial Unicode MS" w:hAnsi="Arial Unicode MS" w:eastAsia="Arial Unicode MS"/>
+                                <w:b w:val="0"/>
+                                <w:bCs w:val="0"/>
+                                <w:i w:val="0"/>
+                                <w:iCs w:val="0"/>
+                                <w:sz w:val="20"/>
+                                <w:szCs w:val="20"/>
+                                <w:u w:color="000000"/>
+                                <w:rtl w:val="0"/>
+                                <w:lang w:val="nl-NL"/>
+                              </w:rPr>
+                              <w:t>04/01/1986</w:t>
+                            </w:r>
+                          </w:p>
+                          <w:p>
+                            <w:pPr>
+                              <w:pStyle w:val="Body"/>
+                              <w:bidi w:val="0"/>
+                              <w:spacing w:line="312" w:lineRule="auto"/>
+                              <w:ind w:left="0" w:right="0" w:firstLine="0"/>
+                              <w:jc w:val="both"/>
+                              <w:rPr>
+                                <w:sz w:val="20"/>
+                                <w:szCs w:val="20"/>
+                                <w:u w:color="000000"/>
+                                <w:rtl w:val="0"/>
+                              </w:rPr>
+                            </w:pPr>
+                            <w:r>
+                              <w:rPr>
+                                <w:rFonts w:ascii="Arial Unicode MS" w:cs="Arial Unicode MS" w:hAnsi="Arial Unicode MS" w:eastAsia="Arial Unicode MS"/>
+                                <w:b w:val="0"/>
+                                <w:bCs w:val="0"/>
+                                <w:i w:val="0"/>
+                                <w:iCs w:val="0"/>
+                                <w:sz w:val="20"/>
+                                <w:szCs w:val="20"/>
+                                <w:u w:color="000000"/>
+                                <w:rtl w:val="0"/>
+                                <w:lang w:val="en-US"/>
+                              </w:rPr>
+                              <w:t>Nationalit</w:t>
+                            </w:r>
+                            <w:r>
+                              <w:rPr>
+                                <w:rFonts w:ascii="Arial Unicode MS" w:cs="Arial Unicode MS" w:hAnsi="Arial Unicode MS" w:eastAsia="Arial Unicode MS"/>
+                                <w:b w:val="0"/>
+                                <w:bCs w:val="0"/>
+                                <w:i w:val="0"/>
+                                <w:iCs w:val="0"/>
+                                <w:sz w:val="20"/>
+                                <w:szCs w:val="20"/>
+                                <w:u w:color="000000"/>
+                                <w:rtl w:val="0"/>
+                                <w:lang w:val="nl-NL"/>
+                              </w:rPr>
+                              <w:t>y</w:t>
+                            </w:r>
+                            <w:r>
+                              <w:rPr>
+                                <w:rFonts w:ascii="Arial Unicode MS" w:cs="Arial Unicode MS" w:hAnsi="Arial Unicode MS" w:eastAsia="Arial Unicode MS"/>
+                                <w:b w:val="0"/>
+                                <w:bCs w:val="0"/>
+                                <w:i w:val="0"/>
+                                <w:iCs w:val="0"/>
+                                <w:sz w:val="20"/>
+                                <w:szCs w:val="20"/>
+                                <w:u w:color="000000"/>
+                                <w:rtl w:val="0"/>
+                                <w:lang w:val="nl-NL"/>
+                              </w:rPr>
+                              <w:t>:</w:t>
+                            </w:r>
+                            <w:r>
+                              <w:rPr>
+                                <w:rFonts w:ascii="Arial Unicode MS" w:cs="Arial Unicode MS" w:hAnsi="Arial Unicode MS" w:eastAsia="Arial Unicode MS"/>
+                                <w:b w:val="0"/>
+                                <w:bCs w:val="0"/>
+                                <w:i w:val="0"/>
+                                <w:iCs w:val="0"/>
+                                <w:sz w:val="20"/>
+                                <w:szCs w:val="20"/>
+                                <w:u w:color="000000"/>
+                                <w:rtl w:val="0"/>
+                              </w:rPr>
+                              <w:tab/>
+                              <w:tab/>
+                            </w:r>
+                            <w:r>
+                              <w:rPr>
+                                <w:rFonts w:ascii="Arial Unicode MS" w:cs="Arial Unicode MS" w:hAnsi="Arial Unicode MS" w:eastAsia="Arial Unicode MS"/>
+                                <w:b w:val="0"/>
+                                <w:bCs w:val="0"/>
+                                <w:i w:val="0"/>
+                                <w:iCs w:val="0"/>
+                                <w:sz w:val="20"/>
+                                <w:szCs w:val="20"/>
+                                <w:u w:color="000000"/>
+                                <w:rtl w:val="0"/>
+                                <w:lang w:val="nl-NL"/>
+                              </w:rPr>
+                              <w:t>NL</w:t>
+                            </w:r>
+                          </w:p>
+                          <w:p>
+                            <w:pPr>
+                              <w:pStyle w:val="Body"/>
+                              <w:bidi w:val="0"/>
+                              <w:spacing w:line="312" w:lineRule="auto"/>
+                              <w:ind w:left="0" w:right="0" w:firstLine="0"/>
+                              <w:jc w:val="both"/>
+                              <w:rPr>
+                                <w:sz w:val="20"/>
+                                <w:szCs w:val="20"/>
+                                <w:u w:color="000000"/>
+                                <w:rtl w:val="0"/>
+                              </w:rPr>
+                            </w:pPr>
+                            <w:r>
+                              <w:rPr>
+                                <w:rFonts w:ascii="Arial Unicode MS" w:cs="Arial Unicode MS" w:hAnsi="Arial Unicode MS" w:eastAsia="Arial Unicode MS"/>
+                                <w:b w:val="0"/>
+                                <w:bCs w:val="0"/>
+                                <w:i w:val="0"/>
+                                <w:iCs w:val="0"/>
+                                <w:sz w:val="20"/>
+                                <w:szCs w:val="20"/>
+                                <w:u w:color="000000"/>
+                                <w:rtl w:val="0"/>
+                                <w:lang w:val="nl-NL"/>
+                              </w:rPr>
+                              <w:t>Family</w:t>
+                            </w:r>
+                            <w:r>
+                              <w:rPr>
+                                <w:rFonts w:ascii="Arial Unicode MS" w:cs="Arial Unicode MS" w:hAnsi="Arial Unicode MS" w:eastAsia="Arial Unicode MS"/>
+                                <w:b w:val="0"/>
+                                <w:bCs w:val="0"/>
+                                <w:i w:val="0"/>
+                                <w:iCs w:val="0"/>
+                                <w:sz w:val="20"/>
+                                <w:szCs w:val="20"/>
+                                <w:u w:color="000000"/>
+                                <w:rtl w:val="0"/>
+                                <w:lang w:val="nl-NL"/>
+                              </w:rPr>
+                              <w:t>:</w:t>
+                            </w:r>
+                            <w:r>
+                              <w:rPr>
+                                <w:rFonts w:ascii="Arial Unicode MS" w:cs="Arial Unicode MS" w:hAnsi="Arial Unicode MS" w:eastAsia="Arial Unicode MS"/>
+                                <w:b w:val="0"/>
+                                <w:bCs w:val="0"/>
+                                <w:i w:val="0"/>
+                                <w:iCs w:val="0"/>
+                                <w:sz w:val="20"/>
+                                <w:szCs w:val="20"/>
+                                <w:u w:color="000000"/>
+                                <w:rtl w:val="0"/>
+                              </w:rPr>
+                              <w:tab/>
+                            </w:r>
+                            <w:r>
+                              <w:rPr>
+                                <w:rFonts w:ascii="Arial Unicode MS" w:cs="Arial Unicode MS" w:hAnsi="Arial Unicode MS" w:eastAsia="Arial Unicode MS"/>
+                                <w:b w:val="0"/>
+                                <w:bCs w:val="0"/>
+                                <w:i w:val="0"/>
+                                <w:iCs w:val="0"/>
+                                <w:sz w:val="20"/>
+                                <w:szCs w:val="20"/>
+                                <w:u w:color="000000"/>
+                                <w:rtl w:val="0"/>
+                                <w:lang w:val="nl-NL"/>
+                              </w:rPr>
+                              <w:tab/>
+                              <w:tab/>
+                              <w:t>Married, 1 daughter</w:t>
+                            </w:r>
+                          </w:p>
+                          <w:p>
+                            <w:pPr>
+                              <w:pStyle w:val="Body"/>
+                              <w:bidi w:val="0"/>
+                              <w:spacing w:line="312" w:lineRule="auto"/>
+                              <w:ind w:left="0" w:right="0" w:firstLine="0"/>
+                              <w:jc w:val="both"/>
+                              <w:rPr>
+                                <w:sz w:val="20"/>
+                                <w:szCs w:val="20"/>
+                                <w:u w:color="000000"/>
+                                <w:rtl w:val="0"/>
+                              </w:rPr>
+                            </w:pPr>
+                            <w:r>
+                              <w:rPr>
+                                <w:rFonts w:ascii="Arial Unicode MS" w:cs="Arial Unicode MS" w:hAnsi="Arial Unicode MS" w:eastAsia="Arial Unicode MS"/>
+                                <w:b w:val="0"/>
+                                <w:bCs w:val="0"/>
+                                <w:i w:val="0"/>
+                                <w:iCs w:val="0"/>
+                                <w:sz w:val="20"/>
+                                <w:szCs w:val="20"/>
+                                <w:u w:color="000000"/>
+                                <w:rtl w:val="0"/>
+                                <w:lang w:val="nl-NL"/>
+                              </w:rPr>
+                              <w:t>City</w:t>
+                            </w:r>
+                            <w:r>
+                              <w:rPr>
+                                <w:rFonts w:ascii="Arial Unicode MS" w:cs="Arial Unicode MS" w:hAnsi="Arial Unicode MS" w:eastAsia="Arial Unicode MS"/>
+                                <w:b w:val="0"/>
+                                <w:bCs w:val="0"/>
+                                <w:i w:val="0"/>
+                                <w:iCs w:val="0"/>
+                                <w:sz w:val="20"/>
+                                <w:szCs w:val="20"/>
+                                <w:u w:color="000000"/>
+                                <w:rtl w:val="0"/>
+                                <w:lang w:val="nl-NL"/>
+                              </w:rPr>
+                              <w:t>:</w:t>
+                            </w:r>
+                            <w:r>
+                              <w:rPr>
+                                <w:rFonts w:ascii="Arial Unicode MS" w:cs="Arial Unicode MS" w:hAnsi="Arial Unicode MS" w:eastAsia="Arial Unicode MS"/>
+                                <w:b w:val="0"/>
+                                <w:bCs w:val="0"/>
+                                <w:i w:val="0"/>
+                                <w:iCs w:val="0"/>
+                                <w:sz w:val="20"/>
+                                <w:szCs w:val="20"/>
+                                <w:u w:color="000000"/>
+                                <w:rtl w:val="0"/>
+                              </w:rPr>
+                              <w:tab/>
+                              <w:tab/>
+                            </w:r>
+                            <w:r>
+                              <w:rPr>
+                                <w:rFonts w:ascii="Arial Unicode MS" w:cs="Arial Unicode MS" w:hAnsi="Arial Unicode MS" w:eastAsia="Arial Unicode MS"/>
+                                <w:b w:val="0"/>
+                                <w:bCs w:val="0"/>
+                                <w:i w:val="0"/>
+                                <w:iCs w:val="0"/>
+                                <w:sz w:val="20"/>
+                                <w:szCs w:val="20"/>
+                                <w:u w:color="000000"/>
+                                <w:rtl w:val="0"/>
+                              </w:rPr>
+                              <w:tab/>
+                            </w:r>
+                            <w:r>
+                              <w:rPr>
+                                <w:rFonts w:ascii="Arial Unicode MS" w:cs="Arial Unicode MS" w:hAnsi="Arial Unicode MS" w:eastAsia="Arial Unicode MS"/>
+                                <w:b w:val="0"/>
+                                <w:bCs w:val="0"/>
+                                <w:i w:val="0"/>
+                                <w:iCs w:val="0"/>
+                                <w:sz w:val="20"/>
+                                <w:szCs w:val="20"/>
+                                <w:u w:color="000000"/>
+                                <w:rtl w:val="0"/>
+                                <w:lang w:val="en-US"/>
+                              </w:rPr>
+                              <w:t>Rotterdam</w:t>
+                            </w:r>
+                          </w:p>
+                          <w:p>
+                            <w:pPr>
+                              <w:pStyle w:val="Body"/>
+                              <w:bidi w:val="0"/>
+                              <w:spacing w:line="312" w:lineRule="auto"/>
+                              <w:ind w:left="0" w:right="0" w:firstLine="0"/>
+                              <w:jc w:val="both"/>
+                              <w:rPr>
+                                <w:sz w:val="20"/>
+                                <w:szCs w:val="20"/>
+                                <w:u w:color="000000"/>
+                                <w:rtl w:val="0"/>
+                              </w:rPr>
+                            </w:pPr>
+                            <w:r>
+                              <w:rPr>
+                                <w:rFonts w:ascii="Arial Unicode MS" w:cs="Arial Unicode MS" w:hAnsi="Arial Unicode MS" w:eastAsia="Arial Unicode MS"/>
+                                <w:b w:val="0"/>
+                                <w:bCs w:val="0"/>
+                                <w:i w:val="0"/>
+                                <w:iCs w:val="0"/>
+                                <w:sz w:val="20"/>
+                                <w:szCs w:val="20"/>
+                                <w:u w:color="000000"/>
+                                <w:rtl w:val="0"/>
+                                <w:lang w:val="nl-NL"/>
+                              </w:rPr>
+                              <w:t>Phone #</w:t>
+                            </w:r>
+                            <w:r>
+                              <w:rPr>
+                                <w:rFonts w:ascii="Arial Unicode MS" w:cs="Arial Unicode MS" w:hAnsi="Arial Unicode MS" w:eastAsia="Arial Unicode MS"/>
+                                <w:b w:val="0"/>
+                                <w:bCs w:val="0"/>
+                                <w:i w:val="0"/>
+                                <w:iCs w:val="0"/>
+                                <w:sz w:val="20"/>
+                                <w:szCs w:val="20"/>
+                                <w:u w:color="000000"/>
+                                <w:rtl w:val="0"/>
+                                <w:lang w:val="nl-NL"/>
+                              </w:rPr>
+                              <w:t>:</w:t>
+                              <w:tab/>
+                            </w:r>
+                            <w:r>
+                              <w:rPr>
+                                <w:rFonts w:ascii="Arial Unicode MS" w:cs="Arial Unicode MS" w:hAnsi="Arial Unicode MS" w:eastAsia="Arial Unicode MS"/>
+                                <w:b w:val="0"/>
+                                <w:bCs w:val="0"/>
+                                <w:i w:val="0"/>
+                                <w:iCs w:val="0"/>
+                                <w:sz w:val="20"/>
+                                <w:szCs w:val="20"/>
+                                <w:u w:color="000000"/>
+                                <w:rtl w:val="0"/>
+                              </w:rPr>
+                              <w:tab/>
+                            </w:r>
+                            <w:r>
+                              <w:rPr>
+                                <w:rFonts w:ascii="Arial Unicode MS" w:cs="Arial Unicode MS" w:hAnsi="Arial Unicode MS" w:eastAsia="Arial Unicode MS"/>
+                                <w:b w:val="0"/>
+                                <w:bCs w:val="0"/>
+                                <w:i w:val="0"/>
+                                <w:iCs w:val="0"/>
+                                <w:sz w:val="20"/>
+                                <w:szCs w:val="20"/>
+                                <w:u w:color="000000"/>
+                                <w:rtl w:val="0"/>
+                              </w:rPr>
+                              <w:t>+316</w:t>
+                            </w:r>
+                            <w:r>
+                              <w:rPr>
+                                <w:rFonts w:ascii="Arial Unicode MS" w:cs="Arial Unicode MS" w:hAnsi="Arial Unicode MS" w:eastAsia="Arial Unicode MS"/>
+                                <w:b w:val="0"/>
+                                <w:bCs w:val="0"/>
+                                <w:i w:val="0"/>
+                                <w:iCs w:val="0"/>
+                                <w:sz w:val="20"/>
+                                <w:szCs w:val="20"/>
+                                <w:u w:color="000000"/>
+                                <w:rtl w:val="0"/>
+                                <w:lang w:val="nl-NL"/>
+                              </w:rPr>
+                              <w:t>14873993</w:t>
+                            </w:r>
+                          </w:p>
+                          <w:p>
+                            <w:pPr>
+                              <w:pStyle w:val="Body"/>
+                              <w:bidi w:val="0"/>
+                              <w:spacing w:line="312" w:lineRule="auto"/>
+                              <w:ind w:left="0" w:right="0" w:firstLine="0"/>
+                              <w:jc w:val="both"/>
+                              <w:rPr>
+                                <w:b w:val="0"/>
+                                <w:bCs w:val="0"/>
+                                <w:sz w:val="20"/>
+                                <w:szCs w:val="20"/>
+                                <w:u w:color="000000"/>
+                                <w:rtl w:val="0"/>
+                              </w:rPr>
+                            </w:pPr>
+                            <w:r>
+                              <w:rPr>
+                                <w:rFonts w:ascii="Arial Unicode MS" w:cs="Arial Unicode MS" w:hAnsi="Arial Unicode MS" w:eastAsia="Arial Unicode MS"/>
+                                <w:b w:val="0"/>
+                                <w:bCs w:val="0"/>
+                                <w:i w:val="0"/>
+                                <w:iCs w:val="0"/>
+                                <w:sz w:val="20"/>
+                                <w:szCs w:val="20"/>
+                                <w:u w:color="000000"/>
+                                <w:rtl w:val="0"/>
+                                <w:lang w:val="nl-NL"/>
+                              </w:rPr>
+                              <w:t>Languages:</w:t>
+                              <w:tab/>
+                              <w:tab/>
+                            </w:r>
+                            <w:r>
+                              <w:rPr>
+                                <w:rFonts w:ascii="Arial Unicode MS" w:cs="Arial Unicode MS" w:hAnsi="Arial Unicode MS" w:eastAsia="Arial Unicode MS"/>
+                                <w:b w:val="0"/>
+                                <w:bCs w:val="0"/>
+                                <w:i w:val="0"/>
+                                <w:iCs w:val="0"/>
+                                <w:sz w:val="20"/>
+                                <w:szCs w:val="20"/>
+                                <w:u w:color="000000"/>
+                                <w:rtl w:val="0"/>
+                                <w:lang w:val="nl-NL"/>
+                              </w:rPr>
+                              <w:t>NL / EN / IT</w:t>
+                            </w:r>
+                          </w:p>
+                          <w:p>
+                            <w:pPr>
+                              <w:pStyle w:val="Body"/>
+                              <w:bidi w:val="0"/>
+                              <w:spacing w:line="312" w:lineRule="auto"/>
+                              <w:ind w:left="0" w:right="0" w:firstLine="0"/>
+                              <w:jc w:val="both"/>
+                              <w:rPr>
+                                <w:rtl w:val="0"/>
+                              </w:rPr>
+                            </w:pPr>
+                            <w:r>
+                              <w:rPr>
+                                <w:rFonts w:ascii="Arial Unicode MS" w:cs="Arial Unicode MS" w:hAnsi="Arial Unicode MS" w:eastAsia="Arial Unicode MS"/>
+                                <w:b w:val="0"/>
+                                <w:bCs w:val="0"/>
+                                <w:i w:val="0"/>
+                                <w:iCs w:val="0"/>
+                                <w:sz w:val="20"/>
+                                <w:szCs w:val="20"/>
+                                <w:u w:color="000000"/>
+                                <w:rtl w:val="0"/>
+                                <w:lang w:val="nl-NL"/>
+                              </w:rPr>
+                              <w:t>Website:</w:t>
+                            </w:r>
+                            <w:r>
+                              <w:rPr>
+                                <w:rFonts w:ascii="Arial Unicode MS" w:cs="Arial Unicode MS" w:hAnsi="Arial Unicode MS" w:eastAsia="Arial Unicode MS"/>
+                                <w:b w:val="0"/>
+                                <w:bCs w:val="0"/>
+                                <w:i w:val="0"/>
+                                <w:iCs w:val="0"/>
+                                <w:sz w:val="20"/>
+                                <w:szCs w:val="20"/>
+                                <w:u w:color="000000"/>
+                                <w:rtl w:val="0"/>
+                                <w:lang w:val="nl-NL"/>
+                              </w:rPr>
+                              <w:t xml:space="preserve"> </w:t>
+                              <w:tab/>
+                              <w:tab/>
+                              <w:t>carlobloks.com</w:t>
+                            </w:r>
+                          </w:p>
+                        </w:txbxContent>
+                      </wps:txbx>
+                      <wps:bodyPr wrap="square" lIns="50800" tIns="50800" rIns="50800" bIns="50800" numCol="1" anchor="t">
+                        <a:noAutofit/>
+                      </wps:bodyPr>
+                    </wps:wsp>
+                  </a:graphicData>
+                </a:graphic>
+              </wp:anchor>
+            </w:drawing>
+          </mc:Choice>
+          <mc:Fallback>
+            <w:pict>
+              <v:shape id="_x0000_s1030" type="#_x0000_t202" style="visibility:visible;position:absolute;margin-left:179.8pt;margin-top:26.4pt;width:261.0pt;height:113.5pt;z-index:251665408;mso-position-horizontal:absolute;mso-position-horizontal-relative:margin;mso-position-vertical:absolute;mso-position-vertical-relative:line;mso-wrap-distance-left:12.0pt;mso-wrap-distance-top:12.0pt;mso-wrap-distance-right:12.0pt;mso-wrap-distance-bottom:12.0pt;">
+                <v:fill on="f"/>
+                <v:stroke on="f" weight="1.0pt" dashstyle="solid" endcap="flat" miterlimit="400.0%" joinstyle="miter" linestyle="single" startarrow="none" startarrowwidth="medium" startarrowlength="medium" endarrow="none" endarrowwidth="medium" endarrowlength="medium"/>
+                <v:textbox>
+                  <w:txbxContent>
+                    <w:p>
+                      <w:pPr>
+                        <w:pStyle w:val="Body"/>
+                        <w:bidi w:val="0"/>
+                        <w:spacing w:line="312" w:lineRule="auto"/>
+                        <w:ind w:left="0" w:right="0" w:firstLine="0"/>
+                        <w:jc w:val="both"/>
+                        <w:rPr>
+                          <w:sz w:val="20"/>
+                          <w:szCs w:val="20"/>
+                          <w:u w:color="000000"/>
+                          <w:rtl w:val="0"/>
+                        </w:rPr>
+                      </w:pPr>
+                      <w:r>
+                        <w:rPr>
+                          <w:rFonts w:ascii="Arial Unicode MS" w:cs="Arial Unicode MS" w:hAnsi="Arial Unicode MS" w:eastAsia="Arial Unicode MS"/>
+                          <w:b w:val="0"/>
+                          <w:bCs w:val="0"/>
+                          <w:i w:val="0"/>
+                          <w:iCs w:val="0"/>
+                          <w:sz w:val="20"/>
+                          <w:szCs w:val="20"/>
+                          <w:u w:color="000000"/>
+                          <w:rtl w:val="0"/>
+                          <w:lang w:val="nl-NL"/>
+                        </w:rPr>
+                        <w:t>Date of Birth</w:t>
+                      </w:r>
+                      <w:r>
+                        <w:rPr>
+                          <w:rFonts w:ascii="Arial Unicode MS" w:cs="Arial Unicode MS" w:hAnsi="Arial Unicode MS" w:eastAsia="Arial Unicode MS"/>
+                          <w:b w:val="0"/>
+                          <w:bCs w:val="0"/>
+                          <w:i w:val="0"/>
+                          <w:iCs w:val="0"/>
+                          <w:sz w:val="20"/>
+                          <w:szCs w:val="20"/>
+                          <w:u w:color="000000"/>
+                          <w:rtl w:val="0"/>
+                          <w:lang w:val="nl-NL"/>
+                        </w:rPr>
+                        <w:t>:</w:t>
+                        <w:tab/>
+                      </w:r>
+                      <w:r>
+                        <w:rPr>
+                          <w:rFonts w:ascii="Arial Unicode MS" w:cs="Arial Unicode MS" w:hAnsi="Arial Unicode MS" w:eastAsia="Arial Unicode MS"/>
+                          <w:b w:val="0"/>
+                          <w:bCs w:val="0"/>
+                          <w:i w:val="0"/>
+                          <w:iCs w:val="0"/>
+                          <w:sz w:val="20"/>
+                          <w:szCs w:val="20"/>
+                          <w:u w:color="000000"/>
+                          <w:rtl w:val="0"/>
+                        </w:rPr>
+                        <w:tab/>
+                      </w:r>
+                      <w:r>
+                        <w:rPr>
+                          <w:rFonts w:ascii="Arial Unicode MS" w:cs="Arial Unicode MS" w:hAnsi="Arial Unicode MS" w:eastAsia="Arial Unicode MS"/>
+                          <w:b w:val="0"/>
+                          <w:bCs w:val="0"/>
+                          <w:i w:val="0"/>
+                          <w:iCs w:val="0"/>
+                          <w:sz w:val="20"/>
+                          <w:szCs w:val="20"/>
+                          <w:u w:color="000000"/>
+                          <w:rtl w:val="0"/>
+                          <w:lang w:val="nl-NL"/>
+                        </w:rPr>
+                        <w:t>04/01/1986</w:t>
+                      </w:r>
+                    </w:p>
+                    <w:p>
+                      <w:pPr>
+                        <w:pStyle w:val="Body"/>
+                        <w:bidi w:val="0"/>
+                        <w:spacing w:line="312" w:lineRule="auto"/>
+                        <w:ind w:left="0" w:right="0" w:firstLine="0"/>
+                        <w:jc w:val="both"/>
+                        <w:rPr>
+                          <w:sz w:val="20"/>
+                          <w:szCs w:val="20"/>
+                          <w:u w:color="000000"/>
+                          <w:rtl w:val="0"/>
+                        </w:rPr>
+                      </w:pPr>
+                      <w:r>
+                        <w:rPr>
+                          <w:rFonts w:ascii="Arial Unicode MS" w:cs="Arial Unicode MS" w:hAnsi="Arial Unicode MS" w:eastAsia="Arial Unicode MS"/>
+                          <w:b w:val="0"/>
+                          <w:bCs w:val="0"/>
+                          <w:i w:val="0"/>
+                          <w:iCs w:val="0"/>
+                          <w:sz w:val="20"/>
+                          <w:szCs w:val="20"/>
+                          <w:u w:color="000000"/>
+                          <w:rtl w:val="0"/>
+                          <w:lang w:val="en-US"/>
+                        </w:rPr>
+                        <w:t>Nationalit</w:t>
+                      </w:r>
+                      <w:r>
+                        <w:rPr>
+                          <w:rFonts w:ascii="Arial Unicode MS" w:cs="Arial Unicode MS" w:hAnsi="Arial Unicode MS" w:eastAsia="Arial Unicode MS"/>
+                          <w:b w:val="0"/>
+                          <w:bCs w:val="0"/>
+                          <w:i w:val="0"/>
+                          <w:iCs w:val="0"/>
+                          <w:sz w:val="20"/>
+                          <w:szCs w:val="20"/>
+                          <w:u w:color="000000"/>
+                          <w:rtl w:val="0"/>
+                          <w:lang w:val="nl-NL"/>
+                        </w:rPr>
+                        <w:t>y</w:t>
+                      </w:r>
+                      <w:r>
+                        <w:rPr>
+                          <w:rFonts w:ascii="Arial Unicode MS" w:cs="Arial Unicode MS" w:hAnsi="Arial Unicode MS" w:eastAsia="Arial Unicode MS"/>
+                          <w:b w:val="0"/>
+                          <w:bCs w:val="0"/>
+                          <w:i w:val="0"/>
+                          <w:iCs w:val="0"/>
+                          <w:sz w:val="20"/>
+                          <w:szCs w:val="20"/>
+                          <w:u w:color="000000"/>
+                          <w:rtl w:val="0"/>
+                          <w:lang w:val="nl-NL"/>
+                        </w:rPr>
+                        <w:t>:</w:t>
+                      </w:r>
+                      <w:r>
+                        <w:rPr>
+                          <w:rFonts w:ascii="Arial Unicode MS" w:cs="Arial Unicode MS" w:hAnsi="Arial Unicode MS" w:eastAsia="Arial Unicode MS"/>
+                          <w:b w:val="0"/>
+                          <w:bCs w:val="0"/>
+                          <w:i w:val="0"/>
+                          <w:iCs w:val="0"/>
+                          <w:sz w:val="20"/>
+                          <w:szCs w:val="20"/>
+                          <w:u w:color="000000"/>
+                          <w:rtl w:val="0"/>
+                        </w:rPr>
+                        <w:tab/>
+                        <w:tab/>
+                      </w:r>
+                      <w:r>
+                        <w:rPr>
+                          <w:rFonts w:ascii="Arial Unicode MS" w:cs="Arial Unicode MS" w:hAnsi="Arial Unicode MS" w:eastAsia="Arial Unicode MS"/>
+                          <w:b w:val="0"/>
+                          <w:bCs w:val="0"/>
+                          <w:i w:val="0"/>
+                          <w:iCs w:val="0"/>
+                          <w:sz w:val="20"/>
+                          <w:szCs w:val="20"/>
+                          <w:u w:color="000000"/>
+                          <w:rtl w:val="0"/>
+                          <w:lang w:val="nl-NL"/>
+                        </w:rPr>
+                        <w:t>NL</w:t>
+                      </w:r>
+                    </w:p>
+                    <w:p>
+                      <w:pPr>
+                        <w:pStyle w:val="Body"/>
+                        <w:bidi w:val="0"/>
+                        <w:spacing w:line="312" w:lineRule="auto"/>
+                        <w:ind w:left="0" w:right="0" w:firstLine="0"/>
+                        <w:jc w:val="both"/>
+                        <w:rPr>
+                          <w:sz w:val="20"/>
+                          <w:szCs w:val="20"/>
+                          <w:u w:color="000000"/>
+                          <w:rtl w:val="0"/>
+                        </w:rPr>
+                      </w:pPr>
+                      <w:r>
+                        <w:rPr>
+                          <w:rFonts w:ascii="Arial Unicode MS" w:cs="Arial Unicode MS" w:hAnsi="Arial Unicode MS" w:eastAsia="Arial Unicode MS"/>
+                          <w:b w:val="0"/>
+                          <w:bCs w:val="0"/>
+                          <w:i w:val="0"/>
+                          <w:iCs w:val="0"/>
+                          <w:sz w:val="20"/>
+                          <w:szCs w:val="20"/>
+                          <w:u w:color="000000"/>
+                          <w:rtl w:val="0"/>
+                          <w:lang w:val="nl-NL"/>
+                        </w:rPr>
+                        <w:t>Family</w:t>
+                      </w:r>
+                      <w:r>
+                        <w:rPr>
+                          <w:rFonts w:ascii="Arial Unicode MS" w:cs="Arial Unicode MS" w:hAnsi="Arial Unicode MS" w:eastAsia="Arial Unicode MS"/>
+                          <w:b w:val="0"/>
+                          <w:bCs w:val="0"/>
+                          <w:i w:val="0"/>
+                          <w:iCs w:val="0"/>
+                          <w:sz w:val="20"/>
+                          <w:szCs w:val="20"/>
+                          <w:u w:color="000000"/>
+                          <w:rtl w:val="0"/>
+                          <w:lang w:val="nl-NL"/>
+                        </w:rPr>
+                        <w:t>:</w:t>
+                      </w:r>
+                      <w:r>
+                        <w:rPr>
+                          <w:rFonts w:ascii="Arial Unicode MS" w:cs="Arial Unicode MS" w:hAnsi="Arial Unicode MS" w:eastAsia="Arial Unicode MS"/>
+                          <w:b w:val="0"/>
+                          <w:bCs w:val="0"/>
+                          <w:i w:val="0"/>
+                          <w:iCs w:val="0"/>
+                          <w:sz w:val="20"/>
+                          <w:szCs w:val="20"/>
+                          <w:u w:color="000000"/>
+                          <w:rtl w:val="0"/>
+                        </w:rPr>
+                        <w:tab/>
+                      </w:r>
+                      <w:r>
+                        <w:rPr>
+                          <w:rFonts w:ascii="Arial Unicode MS" w:cs="Arial Unicode MS" w:hAnsi="Arial Unicode MS" w:eastAsia="Arial Unicode MS"/>
+                          <w:b w:val="0"/>
+                          <w:bCs w:val="0"/>
+                          <w:i w:val="0"/>
+                          <w:iCs w:val="0"/>
+                          <w:sz w:val="20"/>
+                          <w:szCs w:val="20"/>
+                          <w:u w:color="000000"/>
+                          <w:rtl w:val="0"/>
+                          <w:lang w:val="nl-NL"/>
+                        </w:rPr>
+                        <w:tab/>
+                        <w:tab/>
+                        <w:t>Married, 1 daughter</w:t>
+                      </w:r>
+                    </w:p>
+                    <w:p>
+                      <w:pPr>
+                        <w:pStyle w:val="Body"/>
+                        <w:bidi w:val="0"/>
+                        <w:spacing w:line="312" w:lineRule="auto"/>
+                        <w:ind w:left="0" w:right="0" w:firstLine="0"/>
+                        <w:jc w:val="both"/>
+                        <w:rPr>
+                          <w:sz w:val="20"/>
+                          <w:szCs w:val="20"/>
+                          <w:u w:color="000000"/>
+                          <w:rtl w:val="0"/>
+                        </w:rPr>
+                      </w:pPr>
+                      <w:r>
+                        <w:rPr>
+                          <w:rFonts w:ascii="Arial Unicode MS" w:cs="Arial Unicode MS" w:hAnsi="Arial Unicode MS" w:eastAsia="Arial Unicode MS"/>
+                          <w:b w:val="0"/>
+                          <w:bCs w:val="0"/>
+                          <w:i w:val="0"/>
+                          <w:iCs w:val="0"/>
+                          <w:sz w:val="20"/>
+                          <w:szCs w:val="20"/>
+                          <w:u w:color="000000"/>
+                          <w:rtl w:val="0"/>
+                          <w:lang w:val="nl-NL"/>
+                        </w:rPr>
+                        <w:t>City</w:t>
+                      </w:r>
+                      <w:r>
+                        <w:rPr>
+                          <w:rFonts w:ascii="Arial Unicode MS" w:cs="Arial Unicode MS" w:hAnsi="Arial Unicode MS" w:eastAsia="Arial Unicode MS"/>
+                          <w:b w:val="0"/>
+                          <w:bCs w:val="0"/>
+                          <w:i w:val="0"/>
+                          <w:iCs w:val="0"/>
+                          <w:sz w:val="20"/>
+                          <w:szCs w:val="20"/>
+                          <w:u w:color="000000"/>
+                          <w:rtl w:val="0"/>
+                          <w:lang w:val="nl-NL"/>
+                        </w:rPr>
+                        <w:t>:</w:t>
+                      </w:r>
+                      <w:r>
+                        <w:rPr>
+                          <w:rFonts w:ascii="Arial Unicode MS" w:cs="Arial Unicode MS" w:hAnsi="Arial Unicode MS" w:eastAsia="Arial Unicode MS"/>
+                          <w:b w:val="0"/>
+                          <w:bCs w:val="0"/>
+                          <w:i w:val="0"/>
+                          <w:iCs w:val="0"/>
+                          <w:sz w:val="20"/>
+                          <w:szCs w:val="20"/>
+                          <w:u w:color="000000"/>
+                          <w:rtl w:val="0"/>
+                        </w:rPr>
+                        <w:tab/>
+                        <w:tab/>
+                      </w:r>
+                      <w:r>
+                        <w:rPr>
+                          <w:rFonts w:ascii="Arial Unicode MS" w:cs="Arial Unicode MS" w:hAnsi="Arial Unicode MS" w:eastAsia="Arial Unicode MS"/>
+                          <w:b w:val="0"/>
+                          <w:bCs w:val="0"/>
+                          <w:i w:val="0"/>
+                          <w:iCs w:val="0"/>
+                          <w:sz w:val="20"/>
+                          <w:szCs w:val="20"/>
+                          <w:u w:color="000000"/>
+                          <w:rtl w:val="0"/>
+                        </w:rPr>
+                        <w:tab/>
+                      </w:r>
+                      <w:r>
+                        <w:rPr>
+                          <w:rFonts w:ascii="Arial Unicode MS" w:cs="Arial Unicode MS" w:hAnsi="Arial Unicode MS" w:eastAsia="Arial Unicode MS"/>
+                          <w:b w:val="0"/>
+                          <w:bCs w:val="0"/>
+                          <w:i w:val="0"/>
+                          <w:iCs w:val="0"/>
+                          <w:sz w:val="20"/>
+                          <w:szCs w:val="20"/>
+                          <w:u w:color="000000"/>
+                          <w:rtl w:val="0"/>
+                          <w:lang w:val="en-US"/>
+                        </w:rPr>
+                        <w:t>Rotterdam</w:t>
+                      </w:r>
+                    </w:p>
+                    <w:p>
+                      <w:pPr>
+                        <w:pStyle w:val="Body"/>
+                        <w:bidi w:val="0"/>
+                        <w:spacing w:line="312" w:lineRule="auto"/>
+                        <w:ind w:left="0" w:right="0" w:firstLine="0"/>
+                        <w:jc w:val="both"/>
+                        <w:rPr>
+                          <w:sz w:val="20"/>
+                          <w:szCs w:val="20"/>
+                          <w:u w:color="000000"/>
+                          <w:rtl w:val="0"/>
+                        </w:rPr>
+                      </w:pPr>
+                      <w:r>
+                        <w:rPr>
+                          <w:rFonts w:ascii="Arial Unicode MS" w:cs="Arial Unicode MS" w:hAnsi="Arial Unicode MS" w:eastAsia="Arial Unicode MS"/>
+                          <w:b w:val="0"/>
+                          <w:bCs w:val="0"/>
+                          <w:i w:val="0"/>
+                          <w:iCs w:val="0"/>
+                          <w:sz w:val="20"/>
+                          <w:szCs w:val="20"/>
+                          <w:u w:color="000000"/>
+                          <w:rtl w:val="0"/>
+                          <w:lang w:val="nl-NL"/>
+                        </w:rPr>
+                        <w:t>Phone #</w:t>
+                      </w:r>
+                      <w:r>
+                        <w:rPr>
+                          <w:rFonts w:ascii="Arial Unicode MS" w:cs="Arial Unicode MS" w:hAnsi="Arial Unicode MS" w:eastAsia="Arial Unicode MS"/>
+                          <w:b w:val="0"/>
+                          <w:bCs w:val="0"/>
+                          <w:i w:val="0"/>
+                          <w:iCs w:val="0"/>
+                          <w:sz w:val="20"/>
+                          <w:szCs w:val="20"/>
+                          <w:u w:color="000000"/>
+                          <w:rtl w:val="0"/>
+                          <w:lang w:val="nl-NL"/>
+                        </w:rPr>
+                        <w:t>:</w:t>
+                        <w:tab/>
+                      </w:r>
+                      <w:r>
+                        <w:rPr>
+                          <w:rFonts w:ascii="Arial Unicode MS" w:cs="Arial Unicode MS" w:hAnsi="Arial Unicode MS" w:eastAsia="Arial Unicode MS"/>
+                          <w:b w:val="0"/>
+                          <w:bCs w:val="0"/>
+                          <w:i w:val="0"/>
+                          <w:iCs w:val="0"/>
+                          <w:sz w:val="20"/>
+                          <w:szCs w:val="20"/>
+                          <w:u w:color="000000"/>
+                          <w:rtl w:val="0"/>
+                        </w:rPr>
+                        <w:tab/>
+                      </w:r>
+                      <w:r>
+                        <w:rPr>
+                          <w:rFonts w:ascii="Arial Unicode MS" w:cs="Arial Unicode MS" w:hAnsi="Arial Unicode MS" w:eastAsia="Arial Unicode MS"/>
+                          <w:b w:val="0"/>
+                          <w:bCs w:val="0"/>
+                          <w:i w:val="0"/>
+                          <w:iCs w:val="0"/>
+                          <w:sz w:val="20"/>
+                          <w:szCs w:val="20"/>
+                          <w:u w:color="000000"/>
+                          <w:rtl w:val="0"/>
+                        </w:rPr>
+                        <w:t>+316</w:t>
+                      </w:r>
+                      <w:r>
+                        <w:rPr>
+                          <w:rFonts w:ascii="Arial Unicode MS" w:cs="Arial Unicode MS" w:hAnsi="Arial Unicode MS" w:eastAsia="Arial Unicode MS"/>
+                          <w:b w:val="0"/>
+                          <w:bCs w:val="0"/>
+                          <w:i w:val="0"/>
+                          <w:iCs w:val="0"/>
+                          <w:sz w:val="20"/>
+                          <w:szCs w:val="20"/>
+                          <w:u w:color="000000"/>
+                          <w:rtl w:val="0"/>
+                          <w:lang w:val="nl-NL"/>
+                        </w:rPr>
+                        <w:t>14873993</w:t>
+                      </w:r>
+                    </w:p>
+                    <w:p>
+                      <w:pPr>
+                        <w:pStyle w:val="Body"/>
+                        <w:bidi w:val="0"/>
+                        <w:spacing w:line="312" w:lineRule="auto"/>
+                        <w:ind w:left="0" w:right="0" w:firstLine="0"/>
+                        <w:jc w:val="both"/>
+                        <w:rPr>
+                          <w:b w:val="0"/>
+                          <w:bCs w:val="0"/>
+                          <w:sz w:val="20"/>
+                          <w:szCs w:val="20"/>
+                          <w:u w:color="000000"/>
+                          <w:rtl w:val="0"/>
+                        </w:rPr>
+                      </w:pPr>
+                      <w:r>
+                        <w:rPr>
+                          <w:rFonts w:ascii="Arial Unicode MS" w:cs="Arial Unicode MS" w:hAnsi="Arial Unicode MS" w:eastAsia="Arial Unicode MS"/>
+                          <w:b w:val="0"/>
+                          <w:bCs w:val="0"/>
+                          <w:i w:val="0"/>
+                          <w:iCs w:val="0"/>
+                          <w:sz w:val="20"/>
+                          <w:szCs w:val="20"/>
+                          <w:u w:color="000000"/>
+                          <w:rtl w:val="0"/>
+                          <w:lang w:val="nl-NL"/>
+                        </w:rPr>
+                        <w:t>Languages:</w:t>
+                        <w:tab/>
+                        <w:tab/>
+                      </w:r>
+                      <w:r>
+                        <w:rPr>
+                          <w:rFonts w:ascii="Arial Unicode MS" w:cs="Arial Unicode MS" w:hAnsi="Arial Unicode MS" w:eastAsia="Arial Unicode MS"/>
+                          <w:b w:val="0"/>
+                          <w:bCs w:val="0"/>
+                          <w:i w:val="0"/>
+                          <w:iCs w:val="0"/>
+                          <w:sz w:val="20"/>
+                          <w:szCs w:val="20"/>
+                          <w:u w:color="000000"/>
+                          <w:rtl w:val="0"/>
+                          <w:lang w:val="nl-NL"/>
+                        </w:rPr>
+                        <w:t>NL / EN / IT</w:t>
+                      </w:r>
+                    </w:p>
+                    <w:p>
+                      <w:pPr>
+                        <w:pStyle w:val="Body"/>
+                        <w:bidi w:val="0"/>
+                        <w:spacing w:line="312" w:lineRule="auto"/>
+                        <w:ind w:left="0" w:right="0" w:firstLine="0"/>
+                        <w:jc w:val="both"/>
+                        <w:rPr>
+                          <w:rtl w:val="0"/>
+                        </w:rPr>
+                      </w:pPr>
+                      <w:r>
+                        <w:rPr>
+                          <w:rFonts w:ascii="Arial Unicode MS" w:cs="Arial Unicode MS" w:hAnsi="Arial Unicode MS" w:eastAsia="Arial Unicode MS"/>
+                          <w:b w:val="0"/>
+                          <w:bCs w:val="0"/>
+                          <w:i w:val="0"/>
+                          <w:iCs w:val="0"/>
+                          <w:sz w:val="20"/>
+                          <w:szCs w:val="20"/>
+                          <w:u w:color="000000"/>
+                          <w:rtl w:val="0"/>
+                          <w:lang w:val="nl-NL"/>
+                        </w:rPr>
+                        <w:t>Website:</w:t>
+                      </w:r>
+                      <w:r>
+                        <w:rPr>
+                          <w:rFonts w:ascii="Arial Unicode MS" w:cs="Arial Unicode MS" w:hAnsi="Arial Unicode MS" w:eastAsia="Arial Unicode MS"/>
+                          <w:b w:val="0"/>
+                          <w:bCs w:val="0"/>
+                          <w:i w:val="0"/>
+                          <w:iCs w:val="0"/>
+                          <w:sz w:val="20"/>
+                          <w:szCs w:val="20"/>
+                          <w:u w:color="000000"/>
+                          <w:rtl w:val="0"/>
+                          <w:lang w:val="nl-NL"/>
+                        </w:rPr>
+                        <w:t xml:space="preserve"> </w:t>
+                        <w:tab/>
+                        <w:tab/>
+                        <w:t>carlobloks.com</w:t>
+                      </w:r>
+                    </w:p>
+                  </w:txbxContent>
+                </v:textbox>
+                <w10:wrap type="through" side="bothSides" anchorx="margin"/>
+              </v:shape>
+            </w:pict>
+          </mc:Fallback>
+        </mc:AlternateContent>
+      </w:r>
     </w:p>
     <w:p>
       <w:pPr>
@@ -2634,7 +2734,7 @@
       </w:r>
       <w:r>
         <w:drawing xmlns:a="http://schemas.openxmlformats.org/drawingml/2006/main">
-          <wp:anchor distT="152400" distB="152400" distL="152400" distR="152400" simplePos="0" relativeHeight="251665408" behindDoc="0" locked="0" layoutInCell="1" allowOverlap="1">
+          <wp:anchor distT="152400" distB="152400" distL="152400" distR="152400" simplePos="0" relativeHeight="251664384" behindDoc="0" locked="0" layoutInCell="1" allowOverlap="1">
             <wp:simplePos x="0" y="0"/>
             <wp:positionH relativeFrom="page">
               <wp:posOffset>6394762</wp:posOffset>

</xml_diff>